<commit_message>
Add DB triggers for automatic primary key generation. Scripts updated accordingly
</commit_message>
<xml_diff>
--- a/Others/Study_Lina/Lina_Diplom/diplom.docx
+++ b/Others/Study_Lina/Lina_Diplom/diplom.docx
@@ -42,7 +42,7 @@
           <w:shd w:val="clear" w:color="auto" w:fill="FFFFFF"/>
           <w:lang w:val="ru-RU"/>
         </w:rPr>
-        <w:t>2</w:t>
+        <w:t>3</w:t>
       </w:r>
       <w:r>
         <w:rPr>
@@ -52,7 +52,17 @@
           <w:shd w:val="clear" w:color="auto" w:fill="FFFFFF"/>
           <w:lang w:val="ru-RU"/>
         </w:rPr>
-        <w:t xml:space="preserve"> (24</w:t>
+        <w:t xml:space="preserve"> (2</w:t>
+      </w:r>
+      <w:r>
+        <w:rPr>
+          <w:rFonts w:ascii="Times New Roman" w:hAnsi="Times New Roman" w:cs="Times New Roman"/>
+          <w:b/>
+          <w:color w:val="FF0000"/>
+          <w:shd w:val="clear" w:color="auto" w:fill="FFFFFF"/>
+          <w:lang w:val="ru-RU"/>
+        </w:rPr>
+        <w:t>9</w:t>
       </w:r>
       <w:r>
         <w:rPr>
@@ -4360,8 +4370,6 @@
           <w:lang w:val="ru-RU"/>
         </w:rPr>
       </w:pPr>
-      <w:bookmarkStart w:id="8" w:name="_GoBack"/>
-      <w:bookmarkEnd w:id="8"/>
     </w:p>
     <w:p>
       <w:pPr>
@@ -4374,8 +4382,8 @@
           <w:lang w:val="ru-RU"/>
         </w:rPr>
       </w:pPr>
-      <w:bookmarkStart w:id="9" w:name="_Toc528069408"/>
-      <w:bookmarkStart w:id="10" w:name="_Toc528071133"/>
+      <w:bookmarkStart w:id="8" w:name="_Toc528069408"/>
+      <w:bookmarkStart w:id="9" w:name="_Toc528071133"/>
       <w:r>
         <w:rPr>
           <w:sz w:val="28"/>
@@ -4408,8 +4416,8 @@
         </w:rPr>
         <w:t>Примеры приложений «Личный кабинет»</w:t>
       </w:r>
+      <w:bookmarkEnd w:id="8"/>
       <w:bookmarkEnd w:id="9"/>
-      <w:bookmarkEnd w:id="10"/>
     </w:p>
     <w:p>
       <w:pPr>
@@ -4754,8 +4762,8 @@
           <w:lang w:val="ru-RU"/>
         </w:rPr>
       </w:pPr>
-      <w:bookmarkStart w:id="11" w:name="_Toc528069409"/>
-      <w:bookmarkStart w:id="12" w:name="_Toc528071134"/>
+      <w:bookmarkStart w:id="10" w:name="_Toc528069409"/>
+      <w:bookmarkStart w:id="11" w:name="_Toc528071134"/>
       <w:r>
         <w:rPr>
           <w:sz w:val="28"/>
@@ -4796,8 +4804,8 @@
         </w:rPr>
         <w:t>СУБД</w:t>
       </w:r>
+      <w:bookmarkEnd w:id="10"/>
       <w:bookmarkEnd w:id="11"/>
-      <w:bookmarkEnd w:id="12"/>
     </w:p>
     <w:p>
       <w:pPr>
@@ -5380,8 +5388,8 @@
           <w:lang w:val="ru-RU"/>
         </w:rPr>
       </w:pPr>
-      <w:bookmarkStart w:id="13" w:name="_Toc528069410"/>
-      <w:bookmarkStart w:id="14" w:name="_Toc528071135"/>
+      <w:bookmarkStart w:id="12" w:name="_Toc528069410"/>
+      <w:bookmarkStart w:id="13" w:name="_Toc528071135"/>
       <w:r>
         <w:rPr>
           <w:sz w:val="28"/>
@@ -5422,8 +5430,8 @@
         </w:rPr>
         <w:t>языков программирования</w:t>
       </w:r>
+      <w:bookmarkEnd w:id="12"/>
       <w:bookmarkEnd w:id="13"/>
-      <w:bookmarkEnd w:id="14"/>
     </w:p>
     <w:p>
       <w:pPr>
@@ -5597,8 +5605,8 @@
           <w:lang w:val="ru-RU"/>
         </w:rPr>
       </w:pPr>
-      <w:bookmarkStart w:id="15" w:name="_Toc528069411"/>
-      <w:bookmarkStart w:id="16" w:name="_Toc528071136"/>
+      <w:bookmarkStart w:id="14" w:name="_Toc528069411"/>
+      <w:bookmarkStart w:id="15" w:name="_Toc528071136"/>
       <w:r>
         <w:rPr>
           <w:rFonts w:ascii="Times New Roman" w:hAnsi="Times New Roman" w:cs="Times New Roman"/>
@@ -5659,8 +5667,8 @@
         </w:rPr>
         <w:t>)</w:t>
       </w:r>
+      <w:bookmarkEnd w:id="14"/>
       <w:bookmarkEnd w:id="15"/>
-      <w:bookmarkEnd w:id="16"/>
     </w:p>
     <w:p>
       <w:pPr>
@@ -5711,8 +5719,8 @@
           <w:lang w:val="ru-RU"/>
         </w:rPr>
       </w:pPr>
-      <w:bookmarkStart w:id="17" w:name="_Toc528069412"/>
-      <w:bookmarkStart w:id="18" w:name="_Toc528071137"/>
+      <w:bookmarkStart w:id="16" w:name="_Toc528069412"/>
+      <w:bookmarkStart w:id="17" w:name="_Toc528071137"/>
       <w:r>
         <w:rPr>
           <w:rFonts w:ascii="Times New Roman" w:hAnsi="Times New Roman" w:cs="Times New Roman"/>
@@ -5773,8 +5781,8 @@
         </w:rPr>
         <w:t>)</w:t>
       </w:r>
+      <w:bookmarkEnd w:id="16"/>
       <w:bookmarkEnd w:id="17"/>
-      <w:bookmarkEnd w:id="18"/>
     </w:p>
     <w:p>
       <w:pPr>
@@ -5831,8 +5839,8 @@
           <w:lang w:val="ru-RU"/>
         </w:rPr>
       </w:pPr>
-      <w:bookmarkStart w:id="19" w:name="_Toc528069413"/>
-      <w:bookmarkStart w:id="20" w:name="_Toc528071138"/>
+      <w:bookmarkStart w:id="18" w:name="_Toc528069413"/>
+      <w:bookmarkStart w:id="19" w:name="_Toc528071138"/>
       <w:r>
         <w:rPr>
           <w:rFonts w:ascii="Times New Roman" w:hAnsi="Times New Roman" w:cs="Times New Roman"/>
@@ -5844,8 +5852,8 @@
         <w:lastRenderedPageBreak/>
         <w:t>2 ВЫБОР МЕТОДА РЕШЕНИЯ</w:t>
       </w:r>
+      <w:bookmarkEnd w:id="18"/>
       <w:bookmarkEnd w:id="19"/>
-      <w:bookmarkEnd w:id="20"/>
     </w:p>
     <w:p>
       <w:pPr>
@@ -5858,8 +5866,8 @@
           <w:lang w:val="ru-RU"/>
         </w:rPr>
       </w:pPr>
-      <w:bookmarkStart w:id="21" w:name="_Toc528069414"/>
-      <w:bookmarkStart w:id="22" w:name="_Toc528071139"/>
+      <w:bookmarkStart w:id="20" w:name="_Toc528069414"/>
+      <w:bookmarkStart w:id="21" w:name="_Toc528071139"/>
       <w:r>
         <w:rPr>
           <w:sz w:val="28"/>
@@ -5868,8 +5876,8 @@
         </w:rPr>
         <w:t>2.1 Проектирование информационной системы</w:t>
       </w:r>
+      <w:bookmarkEnd w:id="20"/>
       <w:bookmarkEnd w:id="21"/>
-      <w:bookmarkEnd w:id="22"/>
     </w:p>
     <w:p>
       <w:pPr>
@@ -7829,27 +7837,7 @@
           <w:szCs w:val="28"/>
           <w:lang w:val="ru-RU"/>
         </w:rPr>
-        <w:t>По охвату задач (масштабности)</w:t>
-      </w:r>
-      <w:r>
-        <w:rPr>
-          <w:rFonts w:ascii="Times New Roman" w:hAnsi="Times New Roman" w:cs="Times New Roman"/>
-          <w:color w:val="0070C0"/>
-          <w:sz w:val="28"/>
-          <w:szCs w:val="28"/>
-          <w:lang w:val="ru-RU"/>
-        </w:rPr>
-        <w:t xml:space="preserve"> </w:t>
-      </w:r>
-      <w:r>
-        <w:rPr>
-          <w:rFonts w:ascii="Times New Roman" w:hAnsi="Times New Roman" w:cs="Times New Roman"/>
-          <w:color w:val="0070C0"/>
-          <w:sz w:val="28"/>
-          <w:szCs w:val="28"/>
-          <w:lang w:val="ru-RU"/>
-        </w:rPr>
-        <w:t>ИС делятся на:</w:t>
+        <w:t>По охвату задач (масштабности) ИС делятся на:</w:t>
       </w:r>
     </w:p>
     <w:p>
@@ -8442,8 +8430,8 @@
           <w:lang w:val="ru-RU"/>
         </w:rPr>
       </w:pPr>
-      <w:bookmarkStart w:id="23" w:name="_Toc528069415"/>
-      <w:bookmarkStart w:id="24" w:name="_Toc528071140"/>
+      <w:bookmarkStart w:id="22" w:name="_Toc528069415"/>
+      <w:bookmarkStart w:id="23" w:name="_Toc528071140"/>
       <w:r>
         <w:rPr>
           <w:rFonts w:ascii="Times New Roman" w:hAnsi="Times New Roman" w:cs="Times New Roman"/>
@@ -8454,8 +8442,8 @@
         </w:rPr>
         <w:t xml:space="preserve">2.1.1 </w:t>
       </w:r>
+      <w:bookmarkEnd w:id="22"/>
       <w:bookmarkEnd w:id="23"/>
-      <w:bookmarkEnd w:id="24"/>
       <w:r>
         <w:rPr>
           <w:rFonts w:ascii="Times New Roman" w:hAnsi="Times New Roman" w:cs="Times New Roman"/>
@@ -8528,7 +8516,150 @@
           <w:szCs w:val="28"/>
           <w:lang w:val="ru-RU"/>
         </w:rPr>
-        <w:t>Для изображения DFD традиционно используются две различные нотации: Йодана (Yourdon) и Гейна-Сарсона (Gane-Sarson). Далее при построении примеров будет использоваться нотация Гейна-Сарсона, все исключения будут предварительно оговариваться.</w:t>
+        <w:t xml:space="preserve">Для изображения DFD традиционно используются две различные нотации: Йодана (Yourdon) и Гейна-Сарсона (Gane-Sarson). </w:t>
+      </w:r>
+    </w:p>
+    <w:p>
+      <w:pPr>
+        <w:spacing w:after="0" w:line="360" w:lineRule="auto"/>
+        <w:ind w:firstLine="720"/>
+        <w:jc w:val="center"/>
+        <w:rPr>
+          <w:rFonts w:ascii="Times New Roman" w:hAnsi="Times New Roman" w:cs="Times New Roman"/>
+          <w:sz w:val="28"/>
+          <w:szCs w:val="28"/>
+          <w:lang w:val="ru-RU"/>
+        </w:rPr>
+      </w:pPr>
+      <w:r>
+        <w:rPr>
+          <w:noProof/>
+        </w:rPr>
+        <w:drawing>
+          <wp:inline distT="0" distB="0" distL="0" distR="0">
+            <wp:extent cx="4822190" cy="3614420"/>
+            <wp:effectExtent l="0" t="0" r="0" b="5080"/>
+            <wp:docPr id="6" name="Picture 6" descr="http://www.nazametku.com/wp-content/uploads/2010/11/notation_table.gif"/>
+            <wp:cNvGraphicFramePr>
+              <a:graphicFrameLocks xmlns:a="http://schemas.openxmlformats.org/drawingml/2006/main" noChangeAspect="1"/>
+            </wp:cNvGraphicFramePr>
+            <a:graphic xmlns:a="http://schemas.openxmlformats.org/drawingml/2006/main">
+              <a:graphicData uri="http://schemas.openxmlformats.org/drawingml/2006/picture">
+                <pic:pic xmlns:pic="http://schemas.openxmlformats.org/drawingml/2006/picture">
+                  <pic:nvPicPr>
+                    <pic:cNvPr id="0" name="Picture 1" descr="http://www.nazametku.com/wp-content/uploads/2010/11/notation_table.gif"/>
+                    <pic:cNvPicPr>
+                      <a:picLocks noChangeAspect="1" noChangeArrowheads="1"/>
+                    </pic:cNvPicPr>
+                  </pic:nvPicPr>
+                  <pic:blipFill>
+                    <a:blip r:embed="rId22">
+                      <a:extLst>
+                        <a:ext uri="{28A0092B-C50C-407E-A947-70E740481C1C}">
+                          <a14:useLocalDpi xmlns:a14="http://schemas.microsoft.com/office/drawing/2010/main" val="0"/>
+                        </a:ext>
+                      </a:extLst>
+                    </a:blip>
+                    <a:srcRect/>
+                    <a:stretch>
+                      <a:fillRect/>
+                    </a:stretch>
+                  </pic:blipFill>
+                  <pic:spPr bwMode="auto">
+                    <a:xfrm>
+                      <a:off x="0" y="0"/>
+                      <a:ext cx="4822190" cy="3614420"/>
+                    </a:xfrm>
+                    <a:prstGeom prst="rect">
+                      <a:avLst/>
+                    </a:prstGeom>
+                    <a:noFill/>
+                    <a:ln>
+                      <a:noFill/>
+                    </a:ln>
+                  </pic:spPr>
+                </pic:pic>
+              </a:graphicData>
+            </a:graphic>
+          </wp:inline>
+        </w:drawing>
+      </w:r>
+    </w:p>
+    <w:p>
+      <w:pPr>
+        <w:spacing w:after="0" w:line="360" w:lineRule="auto"/>
+        <w:ind w:firstLine="720"/>
+        <w:jc w:val="center"/>
+        <w:rPr>
+          <w:rFonts w:ascii="Times New Roman" w:hAnsi="Times New Roman" w:cs="Times New Roman"/>
+          <w:sz w:val="28"/>
+          <w:szCs w:val="28"/>
+          <w:lang w:val="ru-RU"/>
+        </w:rPr>
+      </w:pPr>
+      <w:r>
+        <w:rPr>
+          <w:rFonts w:ascii="Times New Roman" w:hAnsi="Times New Roman" w:cs="Times New Roman"/>
+          <w:color w:val="FF0000"/>
+          <w:sz w:val="28"/>
+          <w:szCs w:val="28"/>
+          <w:lang w:val="ru-RU"/>
+        </w:rPr>
+        <w:t xml:space="preserve">Рисунок 2.2 </w:t>
+      </w:r>
+      <w:r>
+        <w:rPr>
+          <w:rFonts w:ascii="Times New Roman" w:hAnsi="Times New Roman" w:cs="Times New Roman"/>
+          <w:sz w:val="28"/>
+          <w:szCs w:val="28"/>
+          <w:lang w:val="ru-RU"/>
+        </w:rPr>
+        <w:t xml:space="preserve">Сравнение типов </w:t>
+      </w:r>
+      <w:r>
+        <w:rPr>
+          <w:rFonts w:ascii="Times New Roman" w:hAnsi="Times New Roman" w:cs="Times New Roman"/>
+          <w:sz w:val="28"/>
+          <w:szCs w:val="28"/>
+          <w:lang w:val="ru-RU"/>
+        </w:rPr>
+        <w:t>д</w:t>
+      </w:r>
+      <w:r>
+        <w:rPr>
+          <w:rFonts w:ascii="Times New Roman" w:hAnsi="Times New Roman" w:cs="Times New Roman"/>
+          <w:sz w:val="28"/>
+          <w:szCs w:val="28"/>
+          <w:lang w:val="ru-RU"/>
+        </w:rPr>
+        <w:t>и</w:t>
+      </w:r>
+      <w:r>
+        <w:rPr>
+          <w:rFonts w:ascii="Times New Roman" w:hAnsi="Times New Roman" w:cs="Times New Roman"/>
+          <w:sz w:val="28"/>
+          <w:szCs w:val="28"/>
+          <w:lang w:val="ru-RU"/>
+        </w:rPr>
+        <w:t>аграмм</w:t>
+      </w:r>
+      <w:r>
+        <w:rPr>
+          <w:rFonts w:ascii="Times New Roman" w:hAnsi="Times New Roman" w:cs="Times New Roman"/>
+          <w:sz w:val="28"/>
+          <w:szCs w:val="28"/>
+          <w:lang w:val="ru-RU"/>
+        </w:rPr>
+        <w:t xml:space="preserve"> </w:t>
+      </w:r>
+      <w:r>
+        <w:rPr>
+          <w:rFonts w:ascii="Times New Roman" w:hAnsi="Times New Roman" w:cs="Times New Roman"/>
+          <w:sz w:val="28"/>
+          <w:szCs w:val="28"/>
+          <w:lang w:val="ru-RU"/>
+        </w:rPr>
+        <w:t>Йодана и Гейна-Сарсона</w:t>
       </w:r>
     </w:p>
     <w:p>
@@ -8550,7 +8681,102 @@
           <w:szCs w:val="28"/>
           <w:lang w:val="ru-RU"/>
         </w:rPr>
-        <w:t>В основе данной методологии лежит построение модели анализируемой ИС - проектируемой или реально существующей. В соответствии с методологией модель системы определяется как иерархия диаграмм потоков данных, описывающих асинхронный процесс преобразования информации от ее ввода в систему до выдачи пользователю. Диаграммы верхних уровней иерархии (контекстные диаграммы) определяют основные процессы или подсистемы ИС с внешними входами и выходами. Они детализируются при помощи диаграмм нижнего уровня. Такая декомпозиция продолжается, создавая многоуровневую иерархию диаграмм, до тех пор, пока не будет достигнут такой уровень декомпозиции, на котором процесс становятся элементарными и детализировать их далее невозможно.</w:t>
+        <w:t xml:space="preserve">Далее при построении примеров будет использоваться нотация </w:t>
+      </w:r>
+      <w:r>
+        <w:rPr>
+          <w:rFonts w:ascii="Times New Roman" w:hAnsi="Times New Roman" w:cs="Times New Roman"/>
+          <w:sz w:val="28"/>
+          <w:szCs w:val="28"/>
+          <w:lang w:val="ru-RU"/>
+        </w:rPr>
+        <w:t>Йодана</w:t>
+      </w:r>
+      <w:bookmarkStart w:id="24" w:name="_GoBack"/>
+      <w:bookmarkEnd w:id="24"/>
+      <w:r>
+        <w:rPr>
+          <w:rFonts w:ascii="Times New Roman" w:hAnsi="Times New Roman" w:cs="Times New Roman"/>
+          <w:sz w:val="28"/>
+          <w:szCs w:val="28"/>
+          <w:lang w:val="ru-RU"/>
+        </w:rPr>
+        <w:t>, все исключения будут предварительно оговариваться.</w:t>
+      </w:r>
+    </w:p>
+    <w:p>
+      <w:pPr>
+        <w:spacing w:after="0" w:line="360" w:lineRule="auto"/>
+        <w:ind w:firstLine="720"/>
+        <w:jc w:val="both"/>
+        <w:rPr>
+          <w:rFonts w:ascii="Times New Roman" w:hAnsi="Times New Roman" w:cs="Times New Roman"/>
+          <w:sz w:val="28"/>
+          <w:szCs w:val="28"/>
+          <w:lang w:val="ru-RU"/>
+        </w:rPr>
+      </w:pPr>
+      <w:r>
+        <w:rPr>
+          <w:rFonts w:ascii="Times New Roman" w:hAnsi="Times New Roman" w:cs="Times New Roman"/>
+          <w:sz w:val="28"/>
+          <w:szCs w:val="28"/>
+          <w:lang w:val="ru-RU"/>
+        </w:rPr>
+        <w:t xml:space="preserve">В основе данной методологии лежит построение модели анализируемой ИС - проектируемой или реально существующей. В соответствии с методологией модель системы определяется как иерархия диаграмм потоков данных, описывающих асинхронный процесс преобразования информации от ее ввода в систему до выдачи пользователю. Диаграммы верхних уровней иерархии (контекстные диаграммы) определяют основные процессы или подсистемы ИС с внешними входами и выходами. Они детализируются при помощи диаграмм нижнего уровня. Такая </w:t>
+      </w:r>
+      <w:r>
+        <w:rPr>
+          <w:rFonts w:ascii="Times New Roman" w:hAnsi="Times New Roman" w:cs="Times New Roman"/>
+          <w:sz w:val="28"/>
+          <w:szCs w:val="28"/>
+          <w:lang w:val="ru-RU"/>
+        </w:rPr>
+        <w:lastRenderedPageBreak/>
+        <w:t>декомпозиция продолжается, создавая многоуровневую иерархию диаграмм, до тех пор, пока не будет достигнут такой уровень декомпозиции, на котором процесс становятся элементарными и детализировать их далее невозможно.</w:t>
+      </w:r>
+    </w:p>
+    <w:p>
+      <w:pPr>
+        <w:spacing w:after="0" w:line="360" w:lineRule="auto"/>
+        <w:ind w:firstLine="720"/>
+        <w:jc w:val="both"/>
+        <w:rPr>
+          <w:rFonts w:ascii="Times New Roman" w:hAnsi="Times New Roman" w:cs="Times New Roman"/>
+          <w:color w:val="0070C0"/>
+          <w:sz w:val="28"/>
+          <w:szCs w:val="28"/>
+          <w:lang w:val="ru-RU"/>
+        </w:rPr>
+      </w:pPr>
+      <w:r>
+        <w:rPr>
+          <w:rFonts w:ascii="Times New Roman" w:hAnsi="Times New Roman" w:cs="Times New Roman"/>
+          <w:color w:val="0070C0"/>
+          <w:sz w:val="28"/>
+          <w:szCs w:val="28"/>
+          <w:lang w:val="ru-RU"/>
+        </w:rPr>
+        <w:t xml:space="preserve">Первым шагом при построении иерархии </w:t>
+      </w:r>
+      <w:r>
+        <w:rPr>
+          <w:rFonts w:ascii="Times New Roman" w:hAnsi="Times New Roman" w:cs="Times New Roman"/>
+          <w:color w:val="0070C0"/>
+          <w:sz w:val="28"/>
+          <w:szCs w:val="28"/>
+        </w:rPr>
+        <w:t>DFD</w:t>
+      </w:r>
+      <w:r>
+        <w:rPr>
+          <w:rFonts w:ascii="Times New Roman" w:hAnsi="Times New Roman" w:cs="Times New Roman"/>
+          <w:color w:val="0070C0"/>
+          <w:sz w:val="28"/>
+          <w:szCs w:val="28"/>
+          <w:lang w:val="ru-RU"/>
+        </w:rPr>
+        <w:t xml:space="preserve"> является построение контекстных диаграмм 0-го уровня. Обычно при проектировании относительно простых ИС строится единственная контекстная диаграмма со звездообразной топологией, в центре которой находится так называемый главный процесс (сама ИС), соединенный с приемниками и источниками информации, посредством которых с системой взаимодействуют пользователи и другие внешние системы.</w:t>
       </w:r>
     </w:p>
     <w:p>
@@ -8700,7 +8926,6 @@
           <w:szCs w:val="28"/>
           <w:lang w:val="ru-RU"/>
         </w:rPr>
-        <w:lastRenderedPageBreak/>
         <w:t>накопители данных</w:t>
       </w:r>
       <w:r>
@@ -8753,19 +8978,32 @@
         <w:jc w:val="both"/>
         <w:rPr>
           <w:rFonts w:ascii="Times New Roman" w:hAnsi="Times New Roman" w:cs="Times New Roman"/>
-          <w:sz w:val="28"/>
-          <w:szCs w:val="28"/>
-          <w:lang w:val="ru-RU"/>
-        </w:rPr>
-      </w:pPr>
-      <w:r>
-        <w:rPr>
-          <w:rFonts w:ascii="Times New Roman" w:hAnsi="Times New Roman" w:cs="Times New Roman"/>
-          <w:sz w:val="28"/>
-          <w:szCs w:val="28"/>
-          <w:lang w:val="ru-RU"/>
-        </w:rPr>
-        <w:t>В зависимости от степени детализации процессов существует несколько уровней DF диаграмм. Для создания личного кабинета спроектируем Data Flow диаграммы 0-го и 1-го уровней (рис 2.1.1 и рис 2.1.2).</w:t>
+          <w:color w:val="0070C0"/>
+          <w:sz w:val="28"/>
+          <w:szCs w:val="28"/>
+          <w:lang w:val="ru-RU"/>
+        </w:rPr>
+      </w:pPr>
+      <w:r>
+        <w:rPr>
+          <w:rFonts w:ascii="Times New Roman" w:hAnsi="Times New Roman" w:cs="Times New Roman"/>
+          <w:color w:val="0070C0"/>
+          <w:sz w:val="28"/>
+          <w:szCs w:val="28"/>
+          <w:lang w:val="ru-RU"/>
+        </w:rPr>
+        <w:t xml:space="preserve">Если же для сложной системы ограничиться единственной контекстной диаграммой, то она будет содержать слишком большое количество источников и приемников информации, которые трудно расположить на </w:t>
+      </w:r>
+      <w:r>
+        <w:rPr>
+          <w:rFonts w:ascii="Times New Roman" w:hAnsi="Times New Roman" w:cs="Times New Roman"/>
+          <w:color w:val="0070C0"/>
+          <w:sz w:val="28"/>
+          <w:szCs w:val="28"/>
+          <w:lang w:val="ru-RU"/>
+        </w:rPr>
+        <w:lastRenderedPageBreak/>
+        <w:t>листе бумаги нормального формата, и кроме того, единственный главный процесс не раскрывает структуры распределенной системы.</w:t>
       </w:r>
     </w:p>
     <w:p>
@@ -8775,23 +9013,21 @@
         <w:jc w:val="both"/>
         <w:rPr>
           <w:rFonts w:ascii="Times New Roman" w:hAnsi="Times New Roman" w:cs="Times New Roman"/>
-          <w:b/>
-          <w:i/>
-          <w:sz w:val="28"/>
-          <w:szCs w:val="28"/>
-          <w:lang w:val="ru-RU"/>
-        </w:rPr>
-      </w:pPr>
-      <w:r>
-        <w:rPr>
-          <w:rFonts w:ascii="Times New Roman" w:hAnsi="Times New Roman" w:cs="Times New Roman"/>
-          <w:b/>
-          <w:i/>
-          <w:sz w:val="28"/>
-          <w:szCs w:val="28"/>
-          <w:lang w:val="ru-RU"/>
-        </w:rPr>
-        <w:t>Построение диаграммы потоков данных 0-го уровня</w:t>
+          <w:color w:val="0070C0"/>
+          <w:sz w:val="28"/>
+          <w:szCs w:val="28"/>
+          <w:lang w:val="ru-RU"/>
+        </w:rPr>
+      </w:pPr>
+      <w:r>
+        <w:rPr>
+          <w:rFonts w:ascii="Times New Roman" w:hAnsi="Times New Roman" w:cs="Times New Roman"/>
+          <w:color w:val="0070C0"/>
+          <w:sz w:val="28"/>
+          <w:szCs w:val="28"/>
+          <w:lang w:val="ru-RU"/>
+        </w:rPr>
+        <w:t>Для сложных ИС строится иерархия контекстных диаграмм. При этом контекстная диаграмма 1-го уровня содержит набор подсистем, соединенных потоками данных. Контекстные диаграммы следующего уровня детализируют контекст и структуру подсистем до уровня отдельных задач.</w:t>
       </w:r>
     </w:p>
     <w:p>
@@ -8801,11 +9037,22 @@
         <w:jc w:val="both"/>
         <w:rPr>
           <w:rFonts w:ascii="Times New Roman" w:hAnsi="Times New Roman" w:cs="Times New Roman"/>
-          <w:sz w:val="28"/>
-          <w:szCs w:val="28"/>
-          <w:lang w:val="ru-RU"/>
-        </w:rPr>
-      </w:pPr>
+          <w:color w:val="0070C0"/>
+          <w:sz w:val="28"/>
+          <w:szCs w:val="28"/>
+          <w:lang w:val="ru-RU"/>
+        </w:rPr>
+      </w:pPr>
+      <w:r>
+        <w:rPr>
+          <w:rFonts w:ascii="Times New Roman" w:hAnsi="Times New Roman" w:cs="Times New Roman"/>
+          <w:color w:val="0070C0"/>
+          <w:sz w:val="28"/>
+          <w:szCs w:val="28"/>
+          <w:lang w:val="ru-RU"/>
+        </w:rPr>
+        <w:t>Иерархия контекстных диаграмм определяет взаимодействие основных функциональных подсистем проектируемой ИС как между собой, так и с внешними входными и выходными потоками данных и внешними объектами (источниками и приемниками информации), с которыми взаимодействует ИС.</w:t>
+      </w:r>
     </w:p>
     <w:p>
       <w:pPr>
@@ -8814,40 +9061,21 @@
         <w:jc w:val="both"/>
         <w:rPr>
           <w:rFonts w:ascii="Times New Roman" w:hAnsi="Times New Roman" w:cs="Times New Roman"/>
-          <w:color w:val="FF0000"/>
-          <w:sz w:val="28"/>
-          <w:szCs w:val="28"/>
-          <w:lang w:val="ru-RU"/>
-        </w:rPr>
-      </w:pPr>
-      <w:r>
-        <w:rPr>
-          <w:rFonts w:ascii="Times New Roman" w:hAnsi="Times New Roman" w:cs="Times New Roman"/>
-          <w:color w:val="FF0000"/>
-          <w:sz w:val="28"/>
-          <w:szCs w:val="28"/>
-        </w:rPr>
-        <w:t>TODO</w:t>
-      </w:r>
-      <w:r>
-        <w:rPr>
-          <w:rFonts w:ascii="Times New Roman" w:hAnsi="Times New Roman" w:cs="Times New Roman"/>
-          <w:color w:val="FF0000"/>
-          <w:sz w:val="28"/>
-          <w:szCs w:val="28"/>
-          <w:lang w:val="ru-RU"/>
-        </w:rPr>
-        <w:t>: добавить теорию относительно диаграммы потоков данных 0-го уровня</w:t>
-      </w:r>
-      <w:r>
-        <w:rPr>
-          <w:rFonts w:ascii="Times New Roman" w:hAnsi="Times New Roman" w:cs="Times New Roman"/>
-          <w:color w:val="FF0000"/>
-          <w:sz w:val="28"/>
-          <w:szCs w:val="28"/>
-          <w:lang w:val="ru-RU"/>
-        </w:rPr>
-        <w:t>.</w:t>
+          <w:color w:val="0070C0"/>
+          <w:sz w:val="28"/>
+          <w:szCs w:val="28"/>
+          <w:lang w:val="ru-RU"/>
+        </w:rPr>
+      </w:pPr>
+      <w:r>
+        <w:rPr>
+          <w:rFonts w:ascii="Times New Roman" w:hAnsi="Times New Roman" w:cs="Times New Roman"/>
+          <w:color w:val="0070C0"/>
+          <w:sz w:val="28"/>
+          <w:szCs w:val="28"/>
+          <w:lang w:val="ru-RU"/>
+        </w:rPr>
+        <w:t>Разработка контекстных диаграмм решает проблему строгого определения функциональной структуры ИС на самой ранней стадии ее проектирования, что особенно важно для сложных многофункциональных систем, в разработке которых участвуют разные организации и коллективы разработчиков.</w:t>
       </w:r>
     </w:p>
     <w:p>
@@ -8857,11 +9085,336 @@
         <w:jc w:val="both"/>
         <w:rPr>
           <w:rFonts w:ascii="Times New Roman" w:hAnsi="Times New Roman" w:cs="Times New Roman"/>
-          <w:sz w:val="28"/>
-          <w:szCs w:val="28"/>
-          <w:lang w:val="ru-RU"/>
-        </w:rPr>
-      </w:pPr>
+          <w:color w:val="0070C0"/>
+          <w:sz w:val="28"/>
+          <w:szCs w:val="28"/>
+          <w:lang w:val="ru-RU"/>
+        </w:rPr>
+      </w:pPr>
+      <w:r>
+        <w:rPr>
+          <w:rFonts w:ascii="Times New Roman" w:hAnsi="Times New Roman" w:cs="Times New Roman"/>
+          <w:color w:val="0070C0"/>
+          <w:sz w:val="28"/>
+          <w:szCs w:val="28"/>
+          <w:lang w:val="ru-RU"/>
+        </w:rPr>
+        <w:t>Д</w:t>
+      </w:r>
+      <w:r>
+        <w:rPr>
+          <w:rFonts w:ascii="Times New Roman" w:hAnsi="Times New Roman" w:cs="Times New Roman"/>
+          <w:color w:val="0070C0"/>
+          <w:sz w:val="28"/>
+          <w:szCs w:val="28"/>
+          <w:lang w:val="ru-RU"/>
+        </w:rPr>
+        <w:t>ля каждой подсистемы, присутствующей на контекстных диаграммах, выполняется ее детализация при помощи диаграммы DFD. Каждый процесс, в свою очередь, может быть детализирован при помощи отдельной диаграммы или миниспецификации.</w:t>
+      </w:r>
+    </w:p>
+    <w:p>
+      <w:pPr>
+        <w:spacing w:after="0" w:line="360" w:lineRule="auto"/>
+        <w:ind w:firstLine="720"/>
+        <w:jc w:val="center"/>
+        <w:rPr>
+          <w:rFonts w:ascii="Times New Roman" w:hAnsi="Times New Roman" w:cs="Times New Roman"/>
+          <w:sz w:val="28"/>
+          <w:szCs w:val="28"/>
+          <w:lang w:val="ru-RU"/>
+        </w:rPr>
+      </w:pPr>
+      <w:r>
+        <w:rPr>
+          <w:noProof/>
+        </w:rPr>
+        <w:lastRenderedPageBreak/>
+        <w:drawing>
+          <wp:inline distT="0" distB="0" distL="0" distR="0">
+            <wp:extent cx="3787140" cy="3312795"/>
+            <wp:effectExtent l="0" t="0" r="3810" b="1905"/>
+            <wp:docPr id="11" name="Picture 11" descr="http://www.nazametku.com/wp-content/uploads/2010/11/detalization_dfd.gif"/>
+            <wp:cNvGraphicFramePr>
+              <a:graphicFrameLocks xmlns:a="http://schemas.openxmlformats.org/drawingml/2006/main" noChangeAspect="1"/>
+            </wp:cNvGraphicFramePr>
+            <a:graphic xmlns:a="http://schemas.openxmlformats.org/drawingml/2006/main">
+              <a:graphicData uri="http://schemas.openxmlformats.org/drawingml/2006/picture">
+                <pic:pic xmlns:pic="http://schemas.openxmlformats.org/drawingml/2006/picture">
+                  <pic:nvPicPr>
+                    <pic:cNvPr id="0" name="Picture 3" descr="http://www.nazametku.com/wp-content/uploads/2010/11/detalization_dfd.gif"/>
+                    <pic:cNvPicPr>
+                      <a:picLocks noChangeAspect="1" noChangeArrowheads="1"/>
+                    </pic:cNvPicPr>
+                  </pic:nvPicPr>
+                  <pic:blipFill>
+                    <a:blip r:embed="rId23">
+                      <a:extLst>
+                        <a:ext uri="{28A0092B-C50C-407E-A947-70E740481C1C}">
+                          <a14:useLocalDpi xmlns:a14="http://schemas.microsoft.com/office/drawing/2010/main" val="0"/>
+                        </a:ext>
+                      </a:extLst>
+                    </a:blip>
+                    <a:srcRect/>
+                    <a:stretch>
+                      <a:fillRect/>
+                    </a:stretch>
+                  </pic:blipFill>
+                  <pic:spPr bwMode="auto">
+                    <a:xfrm>
+                      <a:off x="0" y="0"/>
+                      <a:ext cx="3787140" cy="3312795"/>
+                    </a:xfrm>
+                    <a:prstGeom prst="rect">
+                      <a:avLst/>
+                    </a:prstGeom>
+                    <a:noFill/>
+                    <a:ln>
+                      <a:noFill/>
+                    </a:ln>
+                  </pic:spPr>
+                </pic:pic>
+              </a:graphicData>
+            </a:graphic>
+          </wp:inline>
+        </w:drawing>
+      </w:r>
+    </w:p>
+    <w:p>
+      <w:pPr>
+        <w:spacing w:after="0" w:line="360" w:lineRule="auto"/>
+        <w:ind w:firstLine="720"/>
+        <w:jc w:val="center"/>
+        <w:rPr>
+          <w:rFonts w:ascii="Times New Roman" w:hAnsi="Times New Roman" w:cs="Times New Roman"/>
+          <w:color w:val="FF0000"/>
+          <w:sz w:val="28"/>
+          <w:szCs w:val="28"/>
+          <w:lang w:val="ru-RU"/>
+        </w:rPr>
+      </w:pPr>
+      <w:r>
+        <w:rPr>
+          <w:rFonts w:ascii="Times New Roman" w:hAnsi="Times New Roman" w:cs="Times New Roman"/>
+          <w:color w:val="FF0000"/>
+          <w:sz w:val="28"/>
+          <w:szCs w:val="28"/>
+          <w:lang w:val="ru-RU"/>
+        </w:rPr>
+        <w:t xml:space="preserve">Рисунок 2.3. Уровни </w:t>
+      </w:r>
+      <w:r>
+        <w:rPr>
+          <w:rFonts w:ascii="Times New Roman" w:hAnsi="Times New Roman" w:cs="Times New Roman"/>
+          <w:color w:val="FF0000"/>
+          <w:sz w:val="28"/>
+          <w:szCs w:val="28"/>
+        </w:rPr>
+        <w:t>DFD</w:t>
+      </w:r>
+      <w:r>
+        <w:rPr>
+          <w:rFonts w:ascii="Times New Roman" w:hAnsi="Times New Roman" w:cs="Times New Roman"/>
+          <w:color w:val="FF0000"/>
+          <w:sz w:val="28"/>
+          <w:szCs w:val="28"/>
+          <w:lang w:val="ru-RU"/>
+        </w:rPr>
+        <w:t xml:space="preserve"> </w:t>
+      </w:r>
+      <w:r>
+        <w:rPr>
+          <w:rFonts w:ascii="Times New Roman" w:hAnsi="Times New Roman" w:cs="Times New Roman"/>
+          <w:color w:val="FF0000"/>
+          <w:sz w:val="28"/>
+          <w:szCs w:val="28"/>
+          <w:lang w:val="ru-RU"/>
+        </w:rPr>
+        <w:t>диаграмм</w:t>
+      </w:r>
+    </w:p>
+    <w:p>
+      <w:pPr>
+        <w:spacing w:after="0" w:line="360" w:lineRule="auto"/>
+        <w:ind w:firstLine="720"/>
+        <w:jc w:val="both"/>
+        <w:rPr>
+          <w:rFonts w:ascii="Times New Roman" w:hAnsi="Times New Roman" w:cs="Times New Roman"/>
+          <w:color w:val="0070C0"/>
+          <w:sz w:val="28"/>
+          <w:szCs w:val="28"/>
+          <w:lang w:val="ru-RU"/>
+        </w:rPr>
+      </w:pPr>
+      <w:r>
+        <w:rPr>
+          <w:rFonts w:ascii="Times New Roman" w:hAnsi="Times New Roman" w:cs="Times New Roman"/>
+          <w:color w:val="0070C0"/>
+          <w:sz w:val="28"/>
+          <w:szCs w:val="28"/>
+          <w:lang w:val="ru-RU"/>
+        </w:rPr>
+        <w:t>При детализации должны выполняться следующие правила:</w:t>
+      </w:r>
+    </w:p>
+    <w:p>
+      <w:pPr>
+        <w:pStyle w:val="ListParagraph"/>
+        <w:numPr>
+          <w:ilvl w:val="0"/>
+          <w:numId w:val="7"/>
+        </w:numPr>
+        <w:spacing w:after="0" w:line="360" w:lineRule="auto"/>
+        <w:jc w:val="both"/>
+        <w:rPr>
+          <w:rFonts w:ascii="Times New Roman" w:hAnsi="Times New Roman" w:cs="Times New Roman"/>
+          <w:color w:val="0070C0"/>
+          <w:sz w:val="28"/>
+          <w:szCs w:val="28"/>
+          <w:lang w:val="ru-RU"/>
+        </w:rPr>
+      </w:pPr>
+      <w:r>
+        <w:rPr>
+          <w:rFonts w:ascii="Times New Roman" w:hAnsi="Times New Roman" w:cs="Times New Roman"/>
+          <w:color w:val="0070C0"/>
+          <w:sz w:val="28"/>
+          <w:szCs w:val="28"/>
+          <w:lang w:val="ru-RU"/>
+        </w:rPr>
+        <w:t>правило балансировки — при детализации процесса дочерняя диаграмма в качестве внешних источников/приемников данных может иметь только те компоненты (подсистемы, процессы, внешние сущности, накопители данных), с которыми имеет информационную связь соответствующий процесс на родительской диаграмме;</w:t>
+      </w:r>
+    </w:p>
+    <w:p>
+      <w:pPr>
+        <w:pStyle w:val="ListParagraph"/>
+        <w:numPr>
+          <w:ilvl w:val="0"/>
+          <w:numId w:val="7"/>
+        </w:numPr>
+        <w:spacing w:after="0" w:line="360" w:lineRule="auto"/>
+        <w:jc w:val="both"/>
+        <w:rPr>
+          <w:rFonts w:ascii="Times New Roman" w:hAnsi="Times New Roman" w:cs="Times New Roman"/>
+          <w:color w:val="0070C0"/>
+          <w:sz w:val="28"/>
+          <w:szCs w:val="28"/>
+          <w:lang w:val="ru-RU"/>
+        </w:rPr>
+      </w:pPr>
+      <w:r>
+        <w:rPr>
+          <w:rFonts w:ascii="Times New Roman" w:hAnsi="Times New Roman" w:cs="Times New Roman"/>
+          <w:color w:val="0070C0"/>
+          <w:sz w:val="28"/>
+          <w:szCs w:val="28"/>
+          <w:lang w:val="ru-RU"/>
+        </w:rPr>
+        <w:t>правило нумерации — при детализации процессов должна поддерживаться их иерархическая нумерация.</w:t>
+      </w:r>
+    </w:p>
+    <w:p>
+      <w:pPr>
+        <w:pStyle w:val="ListParagraph"/>
+        <w:numPr>
+          <w:ilvl w:val="0"/>
+          <w:numId w:val="7"/>
+        </w:numPr>
+        <w:spacing w:after="0" w:line="360" w:lineRule="auto"/>
+        <w:jc w:val="both"/>
+        <w:rPr>
+          <w:rFonts w:ascii="Times New Roman" w:hAnsi="Times New Roman" w:cs="Times New Roman"/>
+          <w:color w:val="0070C0"/>
+          <w:sz w:val="28"/>
+          <w:szCs w:val="28"/>
+          <w:lang w:val="ru-RU"/>
+        </w:rPr>
+      </w:pPr>
+      <w:r>
+        <w:rPr>
+          <w:rFonts w:ascii="Times New Roman" w:hAnsi="Times New Roman" w:cs="Times New Roman"/>
+          <w:color w:val="0070C0"/>
+          <w:sz w:val="28"/>
+          <w:szCs w:val="28"/>
+          <w:lang w:val="ru-RU"/>
+        </w:rPr>
+        <w:t>правило семи — для того, чтобы диаграмма легко читалась, количество функций на диаграмме не должно быть больше семи.</w:t>
+      </w:r>
+    </w:p>
+    <w:p>
+      <w:pPr>
+        <w:spacing w:after="0" w:line="360" w:lineRule="auto"/>
+        <w:ind w:firstLine="720"/>
+        <w:jc w:val="both"/>
+        <w:rPr>
+          <w:rFonts w:ascii="Times New Roman" w:hAnsi="Times New Roman" w:cs="Times New Roman"/>
+          <w:sz w:val="28"/>
+          <w:szCs w:val="28"/>
+          <w:lang w:val="ru-RU"/>
+        </w:rPr>
+      </w:pPr>
+      <w:r>
+        <w:rPr>
+          <w:rFonts w:ascii="Times New Roman" w:hAnsi="Times New Roman" w:cs="Times New Roman"/>
+          <w:sz w:val="28"/>
+          <w:szCs w:val="28"/>
+          <w:lang w:val="ru-RU"/>
+        </w:rPr>
+        <w:t>Таким образом в</w:t>
+      </w:r>
+      <w:r>
+        <w:rPr>
+          <w:rFonts w:ascii="Times New Roman" w:hAnsi="Times New Roman" w:cs="Times New Roman"/>
+          <w:sz w:val="28"/>
+          <w:szCs w:val="28"/>
+          <w:lang w:val="ru-RU"/>
+        </w:rPr>
+        <w:t xml:space="preserve"> зависимости от степени детализации процессов существует несколько уровней DF диаграмм. </w:t>
+      </w:r>
+      <w:r>
+        <w:rPr>
+          <w:rFonts w:ascii="Times New Roman" w:hAnsi="Times New Roman" w:cs="Times New Roman"/>
+          <w:sz w:val="28"/>
+          <w:szCs w:val="28"/>
+          <w:lang w:val="ru-RU"/>
+        </w:rPr>
+        <w:t xml:space="preserve">Для создания личного кабинета </w:t>
+      </w:r>
+      <w:r>
+        <w:rPr>
+          <w:rFonts w:ascii="Times New Roman" w:hAnsi="Times New Roman" w:cs="Times New Roman"/>
+          <w:sz w:val="28"/>
+          <w:szCs w:val="28"/>
+          <w:lang w:val="ru-RU"/>
+        </w:rPr>
+        <w:lastRenderedPageBreak/>
+        <w:t>спроектируем Data Flow диаграммы 0-го и 1-го уровней (рис 2.1.1 и рис 2.1.2).</w:t>
+      </w:r>
+    </w:p>
+    <w:p>
+      <w:pPr>
+        <w:spacing w:before="120" w:after="120" w:line="360" w:lineRule="auto"/>
+        <w:ind w:firstLine="720"/>
+        <w:jc w:val="both"/>
+        <w:rPr>
+          <w:rFonts w:ascii="Times New Roman" w:hAnsi="Times New Roman" w:cs="Times New Roman"/>
+          <w:b/>
+          <w:i/>
+          <w:sz w:val="28"/>
+          <w:szCs w:val="28"/>
+          <w:lang w:val="ru-RU"/>
+        </w:rPr>
+      </w:pPr>
+      <w:r>
+        <w:rPr>
+          <w:rFonts w:ascii="Times New Roman" w:hAnsi="Times New Roman" w:cs="Times New Roman"/>
+          <w:b/>
+          <w:i/>
+          <w:sz w:val="28"/>
+          <w:szCs w:val="28"/>
+          <w:lang w:val="ru-RU"/>
+        </w:rPr>
+        <w:t>Построение диаграммы потоков данных 0-го уровня</w:t>
+      </w:r>
     </w:p>
     <w:p>
       <w:pPr>
@@ -8973,7 +9526,7 @@
                     </pic:cNvPicPr>
                   </pic:nvPicPr>
                   <pic:blipFill>
-                    <a:blip r:embed="rId22">
+                    <a:blip r:embed="rId24">
                       <a:extLst>
                         <a:ext uri="{28A0092B-C50C-407E-A947-70E740481C1C}">
                           <a14:useLocalDpi xmlns:a14="http://schemas.microsoft.com/office/drawing/2010/main" val="0"/>
@@ -9024,8 +9577,33 @@
           <w:szCs w:val="28"/>
           <w:lang w:val="ru-RU"/>
         </w:rPr>
-        <w:lastRenderedPageBreak/>
         <w:t>Рисунок 2.1.1. Data Flow диаграмма 0-го уровня</w:t>
+      </w:r>
+    </w:p>
+    <w:p>
+      <w:pPr>
+        <w:spacing w:before="120" w:after="120" w:line="360" w:lineRule="auto"/>
+        <w:ind w:firstLine="720"/>
+        <w:jc w:val="both"/>
+        <w:rPr>
+          <w:rFonts w:ascii="Times New Roman" w:hAnsi="Times New Roman" w:cs="Times New Roman"/>
+          <w:b/>
+          <w:i/>
+          <w:sz w:val="28"/>
+          <w:szCs w:val="28"/>
+          <w:lang w:val="ru-RU"/>
+        </w:rPr>
+      </w:pPr>
+      <w:r>
+        <w:rPr>
+          <w:rFonts w:ascii="Times New Roman" w:hAnsi="Times New Roman" w:cs="Times New Roman"/>
+          <w:b/>
+          <w:i/>
+          <w:sz w:val="28"/>
+          <w:szCs w:val="28"/>
+          <w:lang w:val="ru-RU"/>
+        </w:rPr>
+        <w:t>Построение диаграммы потоков данных 1-го уровня</w:t>
       </w:r>
     </w:p>
     <w:p>
@@ -9040,6 +9618,85 @@
           <w:lang w:val="ru-RU"/>
         </w:rPr>
       </w:pPr>
+      <w:r>
+        <w:rPr>
+          <w:rFonts w:ascii="Times New Roman" w:hAnsi="Times New Roman" w:cs="Times New Roman"/>
+          <w:sz w:val="28"/>
+          <w:szCs w:val="28"/>
+          <w:lang w:val="ru-RU"/>
+        </w:rPr>
+        <w:t>Основной процесс можно детализировать, разбив его на несколько отдельных специфических подпроцессов. Для этого мы создали Data Flow диаграмму 1 уровня (рис. 2.1.2).</w:t>
+      </w:r>
+    </w:p>
+    <w:p>
+      <w:pPr>
+        <w:spacing w:after="0" w:line="360" w:lineRule="auto"/>
+        <w:ind w:firstLine="720"/>
+        <w:jc w:val="center"/>
+        <w:rPr>
+          <w:rFonts w:ascii="Times New Roman" w:hAnsi="Times New Roman" w:cs="Times New Roman"/>
+          <w:sz w:val="28"/>
+          <w:szCs w:val="28"/>
+          <w:lang w:val="ru-RU"/>
+        </w:rPr>
+      </w:pPr>
+      <w:r>
+        <w:rPr>
+          <w:rFonts w:ascii="Times New Roman" w:hAnsi="Times New Roman" w:cs="Times New Roman"/>
+          <w:noProof/>
+          <w:sz w:val="28"/>
+          <w:szCs w:val="28"/>
+        </w:rPr>
+        <w:lastRenderedPageBreak/>
+        <w:pict>
+          <v:shapetype id="_x0000_t75" coordsize="21600,21600" o:spt="75" o:preferrelative="t" path="m@4@5l@4@11@9@11@9@5xe" filled="f" stroked="f">
+            <v:stroke joinstyle="miter"/>
+            <v:formulas>
+              <v:f eqn="if lineDrawn pixelLineWidth 0"/>
+              <v:f eqn="sum @0 1 0"/>
+              <v:f eqn="sum 0 0 @1"/>
+              <v:f eqn="prod @2 1 2"/>
+              <v:f eqn="prod @3 21600 pixelWidth"/>
+              <v:f eqn="prod @3 21600 pixelHeight"/>
+              <v:f eqn="sum @0 0 1"/>
+              <v:f eqn="prod @6 1 2"/>
+              <v:f eqn="prod @7 21600 pixelWidth"/>
+              <v:f eqn="sum @8 21600 0"/>
+              <v:f eqn="prod @7 21600 pixelHeight"/>
+              <v:f eqn="sum @10 21600 0"/>
+            </v:formulas>
+            <v:path o:extrusionok="f" gradientshapeok="t" o:connecttype="rect"/>
+            <o:lock v:ext="edit" aspectratio="t"/>
+          </v:shapetype>
+          <v:shape id="_x0000_i1025" type="#_x0000_t75" style="width:468pt;height:307.7pt">
+            <v:imagedata r:id="rId25" o:title="Lina Diplom DFD 1 lvl (ru) (1)"/>
+          </v:shape>
+        </w:pict>
+      </w:r>
+    </w:p>
+    <w:p>
+      <w:pPr>
+        <w:spacing w:after="0" w:line="360" w:lineRule="auto"/>
+        <w:ind w:firstLine="720"/>
+        <w:jc w:val="center"/>
+        <w:rPr>
+          <w:rFonts w:ascii="Times New Roman" w:hAnsi="Times New Roman" w:cs="Times New Roman"/>
+          <w:color w:val="FF0000"/>
+          <w:sz w:val="28"/>
+          <w:szCs w:val="28"/>
+          <w:lang w:val="ru-RU"/>
+        </w:rPr>
+      </w:pPr>
+      <w:r>
+        <w:rPr>
+          <w:rFonts w:ascii="Times New Roman" w:hAnsi="Times New Roman" w:cs="Times New Roman"/>
+          <w:color w:val="FF0000"/>
+          <w:sz w:val="28"/>
+          <w:szCs w:val="28"/>
+          <w:lang w:val="ru-RU"/>
+        </w:rPr>
+        <w:t>Рисунок 2.1.2. Data Flow диаграмма 1-го уровня</w:t>
+      </w:r>
     </w:p>
     <w:p>
       <w:pPr>
@@ -9048,273 +9705,18 @@
         <w:jc w:val="both"/>
         <w:rPr>
           <w:rFonts w:ascii="Times New Roman" w:hAnsi="Times New Roman" w:cs="Times New Roman"/>
-          <w:b/>
-          <w:i/>
-          <w:sz w:val="28"/>
-          <w:szCs w:val="28"/>
-          <w:lang w:val="ru-RU"/>
-        </w:rPr>
-      </w:pPr>
-      <w:r>
-        <w:rPr>
-          <w:rFonts w:ascii="Times New Roman" w:hAnsi="Times New Roman" w:cs="Times New Roman"/>
-          <w:b/>
-          <w:i/>
-          <w:sz w:val="28"/>
-          <w:szCs w:val="28"/>
-          <w:lang w:val="ru-RU"/>
-        </w:rPr>
-        <w:t>Построение диаграммы потоков данных 1-го уровня</w:t>
-      </w:r>
-    </w:p>
-    <w:p>
-      <w:pPr>
-        <w:spacing w:after="0" w:line="360" w:lineRule="auto"/>
-        <w:ind w:firstLine="720"/>
-        <w:jc w:val="both"/>
-        <w:rPr>
-          <w:rFonts w:ascii="Times New Roman" w:hAnsi="Times New Roman" w:cs="Times New Roman"/>
-          <w:sz w:val="28"/>
-          <w:szCs w:val="28"/>
-          <w:lang w:val="ru-RU"/>
-        </w:rPr>
-      </w:pPr>
-      <w:r>
-        <w:rPr>
-          <w:rFonts w:ascii="Times New Roman" w:hAnsi="Times New Roman" w:cs="Times New Roman"/>
-          <w:sz w:val="28"/>
-          <w:szCs w:val="28"/>
-          <w:lang w:val="ru-RU"/>
-        </w:rPr>
-        <w:t>Основной процесс можно детализировать, разбив его на несколько отдельных специфических подпроцессов. Для этого мы создали Data Flow диаграмму 1 уровня (рис. 2.1.2).</w:t>
-      </w:r>
-    </w:p>
-    <w:p>
-      <w:pPr>
-        <w:spacing w:after="0" w:line="360" w:lineRule="auto"/>
-        <w:ind w:firstLine="720"/>
-        <w:jc w:val="both"/>
-        <w:rPr>
-          <w:rFonts w:ascii="Times New Roman" w:hAnsi="Times New Roman" w:cs="Times New Roman"/>
-          <w:sz w:val="28"/>
-          <w:szCs w:val="28"/>
-          <w:lang w:val="ru-RU"/>
-        </w:rPr>
-      </w:pPr>
-    </w:p>
-    <w:p>
-      <w:pPr>
-        <w:spacing w:after="0" w:line="360" w:lineRule="auto"/>
-        <w:ind w:firstLine="720"/>
-        <w:jc w:val="both"/>
-        <w:rPr>
-          <w:rFonts w:ascii="Times New Roman" w:hAnsi="Times New Roman" w:cs="Times New Roman"/>
-          <w:color w:val="FF0000"/>
-          <w:sz w:val="28"/>
-          <w:szCs w:val="28"/>
-          <w:lang w:val="ru-RU"/>
-        </w:rPr>
-      </w:pPr>
-      <w:r>
-        <w:rPr>
-          <w:rFonts w:ascii="Times New Roman" w:hAnsi="Times New Roman" w:cs="Times New Roman"/>
-          <w:color w:val="FF0000"/>
-          <w:sz w:val="28"/>
-          <w:szCs w:val="28"/>
-        </w:rPr>
-        <w:t>TODO</w:t>
-      </w:r>
-      <w:r>
-        <w:rPr>
-          <w:rFonts w:ascii="Times New Roman" w:hAnsi="Times New Roman" w:cs="Times New Roman"/>
-          <w:color w:val="FF0000"/>
-          <w:sz w:val="28"/>
-          <w:szCs w:val="28"/>
-          <w:lang w:val="ru-RU"/>
-        </w:rPr>
-        <w:t>: добавить теорию относительно диаграммы потоков данных</w:t>
-      </w:r>
-      <w:r>
-        <w:rPr>
-          <w:rFonts w:ascii="Times New Roman" w:hAnsi="Times New Roman" w:cs="Times New Roman"/>
-          <w:color w:val="FF0000"/>
-          <w:sz w:val="28"/>
-          <w:szCs w:val="28"/>
-          <w:lang w:val="ru-RU"/>
-        </w:rPr>
-        <w:t xml:space="preserve"> 1</w:t>
-      </w:r>
-      <w:r>
-        <w:rPr>
-          <w:rFonts w:ascii="Times New Roman" w:hAnsi="Times New Roman" w:cs="Times New Roman"/>
-          <w:color w:val="FF0000"/>
-          <w:sz w:val="28"/>
-          <w:szCs w:val="28"/>
-          <w:lang w:val="ru-RU"/>
-        </w:rPr>
-        <w:t>-го уровня</w:t>
-      </w:r>
-      <w:r>
-        <w:rPr>
-          <w:rFonts w:ascii="Times New Roman" w:hAnsi="Times New Roman" w:cs="Times New Roman"/>
-          <w:color w:val="FF0000"/>
-          <w:sz w:val="28"/>
-          <w:szCs w:val="28"/>
-          <w:lang w:val="ru-RU"/>
-        </w:rPr>
-        <w:t>.</w:t>
-      </w:r>
-    </w:p>
-    <w:p>
-      <w:pPr>
-        <w:spacing w:after="0" w:line="360" w:lineRule="auto"/>
-        <w:ind w:firstLine="720"/>
-        <w:jc w:val="both"/>
-        <w:rPr>
-          <w:rFonts w:ascii="Times New Roman" w:hAnsi="Times New Roman" w:cs="Times New Roman"/>
-          <w:sz w:val="28"/>
-          <w:szCs w:val="28"/>
-          <w:lang w:val="ru-RU"/>
-        </w:rPr>
-      </w:pPr>
-    </w:p>
-    <w:p>
-      <w:pPr>
-        <w:spacing w:after="0" w:line="360" w:lineRule="auto"/>
-        <w:ind w:firstLine="720"/>
-        <w:jc w:val="both"/>
-        <w:rPr>
-          <w:rFonts w:ascii="Times New Roman" w:hAnsi="Times New Roman" w:cs="Times New Roman"/>
-          <w:sz w:val="28"/>
-          <w:szCs w:val="28"/>
-          <w:lang w:val="ru-RU"/>
-        </w:rPr>
-      </w:pPr>
-    </w:p>
-    <w:p>
-      <w:pPr>
-        <w:spacing w:after="0" w:line="360" w:lineRule="auto"/>
-        <w:ind w:firstLine="720"/>
-        <w:jc w:val="center"/>
-        <w:rPr>
-          <w:rFonts w:ascii="Times New Roman" w:hAnsi="Times New Roman" w:cs="Times New Roman"/>
-          <w:sz w:val="28"/>
-          <w:szCs w:val="28"/>
-          <w:lang w:val="ru-RU"/>
-        </w:rPr>
-      </w:pPr>
-      <w:r>
-        <w:rPr>
-          <w:rFonts w:ascii="Times New Roman" w:hAnsi="Times New Roman" w:cs="Times New Roman"/>
-          <w:noProof/>
-          <w:sz w:val="28"/>
-          <w:szCs w:val="28"/>
-        </w:rPr>
-        <w:drawing>
-          <wp:inline distT="0" distB="0" distL="0" distR="0" wp14:anchorId="15B4B163" wp14:editId="5005D3E4">
-            <wp:extent cx="5939790" cy="3903980"/>
-            <wp:effectExtent l="0" t="0" r="3810" b="1270"/>
-            <wp:docPr id="7" name="Picture 7" descr="C:\parkhomchuk\Repositories\VLPA_DEV\Others\Lina_Diplom\diagrams\DFD-1_ru.png"/>
-            <wp:cNvGraphicFramePr>
-              <a:graphicFrameLocks xmlns:a="http://schemas.openxmlformats.org/drawingml/2006/main" noChangeAspect="1"/>
-            </wp:cNvGraphicFramePr>
-            <a:graphic xmlns:a="http://schemas.openxmlformats.org/drawingml/2006/main">
-              <a:graphicData uri="http://schemas.openxmlformats.org/drawingml/2006/picture">
-                <pic:pic xmlns:pic="http://schemas.openxmlformats.org/drawingml/2006/picture">
-                  <pic:nvPicPr>
-                    <pic:cNvPr id="0" name="Picture 2" descr="C:\parkhomchuk\Repositories\VLPA_DEV\Others\Lina_Diplom\diagrams\DFD-1_ru.png"/>
-                    <pic:cNvPicPr>
-                      <a:picLocks noChangeAspect="1" noChangeArrowheads="1"/>
-                    </pic:cNvPicPr>
-                  </pic:nvPicPr>
-                  <pic:blipFill>
-                    <a:blip r:embed="rId23">
-                      <a:extLst>
-                        <a:ext uri="{28A0092B-C50C-407E-A947-70E740481C1C}">
-                          <a14:useLocalDpi xmlns:a14="http://schemas.microsoft.com/office/drawing/2010/main" val="0"/>
-                        </a:ext>
-                      </a:extLst>
-                    </a:blip>
-                    <a:srcRect/>
-                    <a:stretch>
-                      <a:fillRect/>
-                    </a:stretch>
-                  </pic:blipFill>
-                  <pic:spPr bwMode="auto">
-                    <a:xfrm>
-                      <a:off x="0" y="0"/>
-                      <a:ext cx="5939790" cy="3903980"/>
-                    </a:xfrm>
-                    <a:prstGeom prst="rect">
-                      <a:avLst/>
-                    </a:prstGeom>
-                    <a:noFill/>
-                    <a:ln>
-                      <a:noFill/>
-                    </a:ln>
-                  </pic:spPr>
-                </pic:pic>
-              </a:graphicData>
-            </a:graphic>
-          </wp:inline>
-        </w:drawing>
-      </w:r>
-    </w:p>
-    <w:p>
-      <w:pPr>
-        <w:spacing w:after="0" w:line="360" w:lineRule="auto"/>
-        <w:ind w:firstLine="720"/>
-        <w:jc w:val="center"/>
-        <w:rPr>
-          <w:rFonts w:ascii="Times New Roman" w:hAnsi="Times New Roman" w:cs="Times New Roman"/>
-          <w:sz w:val="28"/>
-          <w:szCs w:val="28"/>
-          <w:lang w:val="ru-RU"/>
-        </w:rPr>
-      </w:pPr>
-      <w:r>
-        <w:rPr>
-          <w:rFonts w:ascii="Times New Roman" w:hAnsi="Times New Roman" w:cs="Times New Roman"/>
-          <w:sz w:val="28"/>
-          <w:szCs w:val="28"/>
-          <w:lang w:val="ru-RU"/>
-        </w:rPr>
-        <w:t>Рисунок 2.1.2. Data Flow диаграмма 1-го уровня</w:t>
-      </w:r>
-    </w:p>
-    <w:p>
-      <w:pPr>
-        <w:spacing w:after="0" w:line="360" w:lineRule="auto"/>
-        <w:ind w:firstLine="720"/>
-        <w:jc w:val="center"/>
-        <w:rPr>
-          <w:rFonts w:ascii="Times New Roman" w:hAnsi="Times New Roman" w:cs="Times New Roman"/>
-          <w:sz w:val="28"/>
-          <w:szCs w:val="28"/>
-          <w:lang w:val="ru-RU"/>
-        </w:rPr>
-      </w:pPr>
-    </w:p>
-    <w:p>
-      <w:pPr>
-        <w:spacing w:after="0" w:line="360" w:lineRule="auto"/>
-        <w:ind w:firstLine="720"/>
-        <w:jc w:val="both"/>
-        <w:rPr>
-          <w:rFonts w:ascii="Times New Roman" w:hAnsi="Times New Roman" w:cs="Times New Roman"/>
-          <w:sz w:val="28"/>
-          <w:szCs w:val="28"/>
-          <w:lang w:val="ru-RU"/>
-        </w:rPr>
-      </w:pPr>
-      <w:r>
-        <w:rPr>
-          <w:rFonts w:ascii="Times New Roman" w:hAnsi="Times New Roman" w:cs="Times New Roman"/>
-          <w:sz w:val="28"/>
-          <w:szCs w:val="28"/>
-          <w:lang w:val="ru-RU"/>
-        </w:rPr>
-        <w:lastRenderedPageBreak/>
+          <w:sz w:val="28"/>
+          <w:szCs w:val="28"/>
+          <w:lang w:val="ru-RU"/>
+        </w:rPr>
+      </w:pPr>
+      <w:r>
+        <w:rPr>
+          <w:rFonts w:ascii="Times New Roman" w:hAnsi="Times New Roman" w:cs="Times New Roman"/>
+          <w:sz w:val="28"/>
+          <w:szCs w:val="28"/>
+          <w:lang w:val="ru-RU"/>
+        </w:rPr>
         <w:t>На Data Flow диаграмме 1-го уровня мы более подробно описали функции информационной системы. Данные функции были изображены на диаграмме в виде дополнительных процессов:</w:t>
       </w:r>
     </w:p>
@@ -9341,7 +9743,7 @@
           <w:szCs w:val="28"/>
           <w:lang w:val="ru-RU"/>
         </w:rPr>
-        <w:t>внесение изменений в услугу (установка, отключение, модификация);</w:t>
+        <w:t>внесение изенений в услугу (установка, отключение, модификация);</w:t>
       </w:r>
     </w:p>
     <w:p>
@@ -9449,7 +9851,71 @@
           <w:szCs w:val="28"/>
           <w:lang w:val="ru-RU"/>
         </w:rPr>
-        <w:t>Согласно правилам построения DF диаграмм мы выделили хранилища данных «Услуги», «Тарифы», «Счета» и «Информация о предприятии», которые позволят нам на указанных участках определять данные, которые будут храниться в памяти между процессами. В этих абстрактных сущностях хранится информация, необходимая для функционирования проектируемой информационной системы.</w:t>
+        <w:t>Согласно правилам построения DF диаграмм мы выделили хранилища данных «</w:t>
+      </w:r>
+      <w:r>
+        <w:rPr>
+          <w:rFonts w:ascii="Times New Roman" w:hAnsi="Times New Roman" w:cs="Times New Roman"/>
+          <w:sz w:val="28"/>
+          <w:szCs w:val="28"/>
+          <w:lang w:val="ru-RU"/>
+        </w:rPr>
+        <w:t>Сервисы</w:t>
+      </w:r>
+      <w:r>
+        <w:rPr>
+          <w:rFonts w:ascii="Times New Roman" w:hAnsi="Times New Roman" w:cs="Times New Roman"/>
+          <w:sz w:val="28"/>
+          <w:szCs w:val="28"/>
+          <w:lang w:val="ru-RU"/>
+        </w:rPr>
+        <w:t>», «Тариф</w:t>
+      </w:r>
+      <w:r>
+        <w:rPr>
+          <w:rFonts w:ascii="Times New Roman" w:hAnsi="Times New Roman" w:cs="Times New Roman"/>
+          <w:sz w:val="28"/>
+          <w:szCs w:val="28"/>
+          <w:lang w:val="ru-RU"/>
+        </w:rPr>
+        <w:t>ные план</w:t>
+      </w:r>
+      <w:r>
+        <w:rPr>
+          <w:rFonts w:ascii="Times New Roman" w:hAnsi="Times New Roman" w:cs="Times New Roman"/>
+          <w:sz w:val="28"/>
+          <w:szCs w:val="28"/>
+          <w:lang w:val="ru-RU"/>
+        </w:rPr>
+        <w:t>ы», «</w:t>
+      </w:r>
+      <w:r>
+        <w:rPr>
+          <w:rFonts w:ascii="Times New Roman" w:hAnsi="Times New Roman" w:cs="Times New Roman"/>
+          <w:sz w:val="28"/>
+          <w:szCs w:val="28"/>
+          <w:lang w:val="ru-RU"/>
+        </w:rPr>
+        <w:t>Платежи</w:t>
+      </w:r>
+      <w:r>
+        <w:rPr>
+          <w:rFonts w:ascii="Times New Roman" w:hAnsi="Times New Roman" w:cs="Times New Roman"/>
+          <w:sz w:val="28"/>
+          <w:szCs w:val="28"/>
+          <w:lang w:val="ru-RU"/>
+        </w:rPr>
+        <w:t xml:space="preserve">» и «Информация о предприятии», которые позволят нам на указанных участках определять </w:t>
+      </w:r>
+      <w:r>
+        <w:rPr>
+          <w:rFonts w:ascii="Times New Roman" w:hAnsi="Times New Roman" w:cs="Times New Roman"/>
+          <w:sz w:val="28"/>
+          <w:szCs w:val="28"/>
+          <w:lang w:val="ru-RU"/>
+        </w:rPr>
+        <w:lastRenderedPageBreak/>
+        <w:t>данные, которые будут храниться в памяти между процессами. В этих абстрактных сущностях хранится информация, необходимая для функционирования проектируемой информационной системы.</w:t>
       </w:r>
     </w:p>
     <w:p>
@@ -9486,45 +9952,54 @@
           <w:lang w:val="ru-RU"/>
         </w:rPr>
       </w:pPr>
-      <w:r>
-        <w:rPr>
-          <w:rFonts w:ascii="Times New Roman" w:hAnsi="Times New Roman" w:cs="Times New Roman"/>
-          <w:color w:val="FF0000"/>
-          <w:sz w:val="28"/>
-          <w:szCs w:val="28"/>
-        </w:rPr>
-        <w:t>TODO</w:t>
-      </w:r>
-      <w:r>
-        <w:rPr>
-          <w:rFonts w:ascii="Times New Roman" w:hAnsi="Times New Roman" w:cs="Times New Roman"/>
-          <w:color w:val="FF0000"/>
-          <w:sz w:val="28"/>
-          <w:szCs w:val="28"/>
-          <w:lang w:val="ru-RU"/>
-        </w:rPr>
-        <w:t>:</w:t>
-      </w:r>
-      <w:r>
-        <w:rPr>
-          <w:rFonts w:ascii="Times New Roman" w:hAnsi="Times New Roman" w:cs="Times New Roman"/>
-          <w:color w:val="FF0000"/>
-          <w:sz w:val="28"/>
-          <w:szCs w:val="28"/>
-          <w:lang w:val="ru-RU"/>
-        </w:rPr>
-        <w:t xml:space="preserve"> сущности должн</w:t>
-      </w:r>
-      <w:r>
-        <w:rPr>
-          <w:rFonts w:ascii="Times New Roman" w:hAnsi="Times New Roman" w:cs="Times New Roman"/>
-          <w:color w:val="FF0000"/>
-          <w:sz w:val="28"/>
-          <w:szCs w:val="28"/>
-          <w:lang w:val="ru-RU"/>
-        </w:rPr>
-        <w:t>ы соответствовать таблицам в БД (см следующий раздел).</w:t>
-      </w:r>
+    </w:p>
+    <w:p>
+      <w:pPr>
+        <w:pStyle w:val="Heading3"/>
+        <w:spacing w:before="160" w:after="160" w:line="360" w:lineRule="auto"/>
+        <w:ind w:firstLine="720"/>
+        <w:rPr>
+          <w:rFonts w:ascii="Times New Roman" w:hAnsi="Times New Roman" w:cs="Times New Roman"/>
+          <w:color w:val="auto"/>
+          <w:sz w:val="28"/>
+          <w:szCs w:val="28"/>
+          <w:lang w:val="ru-RU"/>
+        </w:rPr>
+      </w:pPr>
+      <w:bookmarkStart w:id="25" w:name="_Toc528069416"/>
+      <w:bookmarkStart w:id="26" w:name="_Toc528071141"/>
+      <w:r>
+        <w:rPr>
+          <w:rFonts w:ascii="Times New Roman" w:hAnsi="Times New Roman" w:cs="Times New Roman"/>
+          <w:color w:val="auto"/>
+          <w:sz w:val="28"/>
+          <w:szCs w:val="28"/>
+          <w:lang w:val="ru-RU"/>
+        </w:rPr>
+        <w:t xml:space="preserve">2.1.2 Логическая </w:t>
+      </w:r>
+      <w:r>
+        <w:rPr>
+          <w:rFonts w:ascii="Times New Roman" w:hAnsi="Times New Roman" w:cs="Times New Roman"/>
+          <w:color w:val="auto"/>
+          <w:sz w:val="28"/>
+          <w:szCs w:val="28"/>
+          <w:lang w:val="ru-RU"/>
+        </w:rPr>
+        <w:t>структура</w:t>
+      </w:r>
+      <w:r>
+        <w:rPr>
+          <w:rFonts w:ascii="Times New Roman" w:hAnsi="Times New Roman" w:cs="Times New Roman"/>
+          <w:color w:val="auto"/>
+          <w:sz w:val="28"/>
+          <w:szCs w:val="28"/>
+          <w:lang w:val="ru-RU"/>
+        </w:rPr>
+        <w:t xml:space="preserve"> базы данных</w:t>
+      </w:r>
+      <w:bookmarkEnd w:id="25"/>
+      <w:bookmarkEnd w:id="26"/>
     </w:p>
     <w:p>
       <w:pPr>
@@ -9538,6 +10013,15 @@
           <w:lang w:val="ru-RU"/>
         </w:rPr>
       </w:pPr>
+      <w:r>
+        <w:rPr>
+          <w:rFonts w:ascii="Times New Roman" w:hAnsi="Times New Roman" w:cs="Times New Roman"/>
+          <w:sz w:val="28"/>
+          <w:szCs w:val="28"/>
+          <w:lang w:val="ru-RU"/>
+        </w:rPr>
+        <w:t>Для поддержания БД в устойчивом состоянии используется ряд механизмов, которые получили обобщенное название средств поддержки целостности. Приведение структуры БД в соответствие этим ограничениям - это и есть нормализация.</w:t>
+      </w:r>
     </w:p>
     <w:p>
       <w:pPr>
@@ -9551,54 +10035,15 @@
           <w:lang w:val="ru-RU"/>
         </w:rPr>
       </w:pPr>
-    </w:p>
-    <w:p>
-      <w:pPr>
-        <w:pStyle w:val="Heading3"/>
-        <w:spacing w:before="160" w:after="160" w:line="360" w:lineRule="auto"/>
-        <w:ind w:firstLine="720"/>
-        <w:rPr>
-          <w:rFonts w:ascii="Times New Roman" w:hAnsi="Times New Roman" w:cs="Times New Roman"/>
-          <w:color w:val="auto"/>
-          <w:sz w:val="28"/>
-          <w:szCs w:val="28"/>
-          <w:lang w:val="ru-RU"/>
-        </w:rPr>
-      </w:pPr>
-      <w:bookmarkStart w:id="25" w:name="_Toc528069416"/>
-      <w:bookmarkStart w:id="26" w:name="_Toc528071141"/>
-      <w:r>
-        <w:rPr>
-          <w:rFonts w:ascii="Times New Roman" w:hAnsi="Times New Roman" w:cs="Times New Roman"/>
-          <w:color w:val="auto"/>
-          <w:sz w:val="28"/>
-          <w:szCs w:val="28"/>
-          <w:lang w:val="ru-RU"/>
-        </w:rPr>
-        <w:t xml:space="preserve">2.1.2 Логическая </w:t>
-      </w:r>
-      <w:r>
-        <w:rPr>
-          <w:rFonts w:ascii="Times New Roman" w:hAnsi="Times New Roman" w:cs="Times New Roman"/>
-          <w:color w:val="auto"/>
-          <w:sz w:val="28"/>
-          <w:szCs w:val="28"/>
-          <w:lang w:val="ru-RU"/>
-        </w:rPr>
-        <w:t>структура</w:t>
-      </w:r>
-      <w:r>
-        <w:rPr>
-          <w:rFonts w:ascii="Times New Roman" w:hAnsi="Times New Roman" w:cs="Times New Roman"/>
-          <w:color w:val="auto"/>
-          <w:sz w:val="28"/>
-          <w:szCs w:val="28"/>
-          <w:lang w:val="ru-RU"/>
-        </w:rPr>
-        <w:t xml:space="preserve"> базы данных</w:t>
-      </w:r>
-      <w:bookmarkEnd w:id="25"/>
-      <w:bookmarkEnd w:id="26"/>
+      <w:r>
+        <w:rPr>
+          <w:rFonts w:ascii="Times New Roman" w:hAnsi="Times New Roman" w:cs="Times New Roman"/>
+          <w:sz w:val="28"/>
+          <w:szCs w:val="28"/>
+          <w:lang w:val="ru-RU"/>
+        </w:rPr>
+        <w:t>В целом суть этих ограничений весьма проста: каждый факт, хранимый в БД, должен храниться один-единственный раз, поскольку дублирование может привести к несогласованности между копиями одной и той же информации. Следует избегать любых неоднозначностей, а также избыточности хранимой информации.</w:t>
+      </w:r>
     </w:p>
     <w:p>
       <w:pPr>
@@ -9619,17 +10064,7 @@
           <w:szCs w:val="28"/>
           <w:lang w:val="ru-RU"/>
         </w:rPr>
-        <w:t xml:space="preserve">Для поддержания БД в устойчивом состоянии используется ряд механизмов, которые получили обобщенное название средств поддержки </w:t>
-      </w:r>
-      <w:r>
-        <w:rPr>
-          <w:rFonts w:ascii="Times New Roman" w:hAnsi="Times New Roman" w:cs="Times New Roman"/>
-          <w:sz w:val="28"/>
-          <w:szCs w:val="28"/>
-          <w:lang w:val="ru-RU"/>
-        </w:rPr>
-        <w:lastRenderedPageBreak/>
-        <w:t>целостности. Приведение структуры БД в соответствие этим ограничениям - это и есть нормализация.</w:t>
+        <w:t xml:space="preserve">Схемой базы данных называется структура связей между полями и таблицами. </w:t>
       </w:r>
     </w:p>
     <w:p>
@@ -9651,7 +10086,7 @@
           <w:szCs w:val="28"/>
           <w:lang w:val="ru-RU"/>
         </w:rPr>
-        <w:t>В целом суть этих ограничений весьма проста: каждый факт, хранимый в БД, должен храниться один-единственный раз, поскольку дублирование может привести к несогласованности между копиями одной и той же информации. Следует избегать любых неоднозначностей, а также избыточности хранимой информации.</w:t>
+        <w:t xml:space="preserve">Нормализацией схемы базы данных называется процедура, производимая над базой данных с целью удаления в ней избыточности. </w:t>
       </w:r>
     </w:p>
     <w:p>
@@ -9673,7 +10108,7 @@
           <w:szCs w:val="28"/>
           <w:lang w:val="ru-RU"/>
         </w:rPr>
-        <w:t xml:space="preserve">Схемой базы данных называется структура связей между полями и таблицами. </w:t>
+        <w:t xml:space="preserve">выделяются шесть нормальных форм, пять из которых так и называются: первая, вторая, третья, четвертая, пятая нормальная форма, а также нормальная форма Бойса-Кодда, лежащая между третьей и четвертой. </w:t>
       </w:r>
     </w:p>
     <w:p>
@@ -9695,7 +10130,7 @@
           <w:szCs w:val="28"/>
           <w:lang w:val="ru-RU"/>
         </w:rPr>
-        <w:t xml:space="preserve">Нормализацией схемы базы данных называется процедура, производимая над базой данных с целью удаления в ней избыточности. </w:t>
+        <w:t>Для реляционной модели данных разработано несколько нормализованных форм, три из которых являются основными.</w:t>
       </w:r>
     </w:p>
     <w:p>
@@ -9717,7 +10152,8 @@
           <w:szCs w:val="28"/>
           <w:lang w:val="ru-RU"/>
         </w:rPr>
-        <w:t xml:space="preserve">выделяются шесть нормальных форм, пять из которых так и называются: первая, вторая, третья, четвертая, пятая нормальная форма, а также нормальная форма Бойса-Кодда, лежащая между третьей и четвертой. </w:t>
+        <w:lastRenderedPageBreak/>
+        <w:t>База данных считается нормализованной, если ее таблицы представлены как минимум в третьей нормальной форме. Часто многие таблицы нормализуются до четвертой нормальной формы, иногда, наоборот, производится денормализация. Использования таблиц в пятой нормальной форме в реальных базах данных встречается редко.</w:t>
       </w:r>
     </w:p>
     <w:p>
@@ -9739,61 +10175,7 @@
           <w:szCs w:val="28"/>
           <w:lang w:val="ru-RU"/>
         </w:rPr>
-        <w:t>Для реляционной модели данных разработано несколько нормализованных форм, три из которых являются основными.</w:t>
-      </w:r>
-    </w:p>
-    <w:p>
-      <w:pPr>
-        <w:spacing w:after="0" w:line="360" w:lineRule="auto"/>
-        <w:ind w:firstLine="720"/>
-        <w:jc w:val="both"/>
-        <w:rPr>
-          <w:rFonts w:ascii="Times New Roman" w:hAnsi="Times New Roman" w:cs="Times New Roman"/>
-          <w:sz w:val="28"/>
-          <w:szCs w:val="28"/>
-          <w:lang w:val="ru-RU"/>
-        </w:rPr>
-      </w:pPr>
-      <w:r>
-        <w:rPr>
-          <w:rFonts w:ascii="Times New Roman" w:hAnsi="Times New Roman" w:cs="Times New Roman"/>
-          <w:sz w:val="28"/>
-          <w:szCs w:val="28"/>
-          <w:lang w:val="ru-RU"/>
-        </w:rPr>
-        <w:t>База данных считается нормализованной, если ее таблицы представлены как минимум в третьей нормальной форме. Часто многие таблицы нормализуются до четвертой нормальной формы, иногда, наоборот, производится денормализация. Использования таблиц в пятой нормальной форме в реальных базах данных встречается редко.</w:t>
-      </w:r>
-    </w:p>
-    <w:p>
-      <w:pPr>
-        <w:spacing w:after="0" w:line="360" w:lineRule="auto"/>
-        <w:ind w:firstLine="720"/>
-        <w:jc w:val="both"/>
-        <w:rPr>
-          <w:rFonts w:ascii="Times New Roman" w:hAnsi="Times New Roman" w:cs="Times New Roman"/>
-          <w:sz w:val="28"/>
-          <w:szCs w:val="28"/>
-          <w:lang w:val="ru-RU"/>
-        </w:rPr>
-      </w:pPr>
-      <w:r>
-        <w:rPr>
-          <w:rFonts w:ascii="Times New Roman" w:hAnsi="Times New Roman" w:cs="Times New Roman"/>
-          <w:sz w:val="28"/>
-          <w:szCs w:val="28"/>
-          <w:lang w:val="ru-RU"/>
-        </w:rPr>
-        <w:t xml:space="preserve">Нормализация отношений – это формальный аппарат ограничений на формирование отношений, который позволяет устранить дублирование и потенциальную противоречивость хранимых данных, уменьшает трудозатраты на ведение БД. Процесс нормализации заключается в декомпозиции исходных отношений на более простые отношения. Цель </w:t>
-      </w:r>
-      <w:r>
-        <w:rPr>
-          <w:rFonts w:ascii="Times New Roman" w:hAnsi="Times New Roman" w:cs="Times New Roman"/>
-          <w:sz w:val="28"/>
-          <w:szCs w:val="28"/>
-          <w:lang w:val="ru-RU"/>
-        </w:rPr>
-        <w:lastRenderedPageBreak/>
-        <w:t xml:space="preserve">нормализации – получение такого проекта БД, в котором «каждый факт появляется лишь в одном месте». </w:t>
+        <w:t xml:space="preserve">Нормализация отношений – это формальный аппарат ограничений на формирование отношений, который позволяет устранить дублирование и потенциальную противоречивость хранимых данных, уменьшает трудозатраты на ведение БД. Процесс нормализации заключается в декомпозиции исходных отношений на более простые отношения. Цель нормализации – получение такого проекта БД, в котором «каждый факт появляется лишь в одном месте». </w:t>
       </w:r>
     </w:p>
     <w:p>
@@ -9937,7 +10319,17 @@
           <w:szCs w:val="28"/>
           <w:lang w:val="ru-RU"/>
         </w:rPr>
-        <w:t xml:space="preserve">Зависимость, при которой каждый неключевой атрибут зависит от всего составного ключа и не зависит от его частей, называется полной функциональной зависимостью. Если атрибут А зависит от атрибута В, а атрибут В зависит от атрибута С (С ’ В ’ А), но обратная зависимость отсутствует, то зависимость А от С называется транзитивной. </w:t>
+        <w:t xml:space="preserve">Зависимость, при которой каждый неключевой атрибут зависит от всего составного ключа и не зависит от его частей, называется полной </w:t>
+      </w:r>
+      <w:r>
+        <w:rPr>
+          <w:rFonts w:ascii="Times New Roman" w:hAnsi="Times New Roman" w:cs="Times New Roman"/>
+          <w:sz w:val="28"/>
+          <w:szCs w:val="28"/>
+          <w:lang w:val="ru-RU"/>
+        </w:rPr>
+        <w:lastRenderedPageBreak/>
+        <w:t xml:space="preserve">функциональной зависимостью. Если атрибут А зависит от атрибута В, а атрибут В зависит от атрибута С (С ’ В ’ А), но обратная зависимость отсутствует, то зависимость А от С называется транзитивной. </w:t>
       </w:r>
     </w:p>
     <w:p>
@@ -10037,7 +10429,6 @@
           <w:szCs w:val="28"/>
           <w:lang w:val="ru-RU"/>
         </w:rPr>
-        <w:lastRenderedPageBreak/>
         <w:t xml:space="preserve">многие-ко-многим (М:М). </w:t>
       </w:r>
     </w:p>
@@ -10260,7 +10651,17 @@
           <w:szCs w:val="28"/>
           <w:lang w:val="ru-RU"/>
         </w:rPr>
-        <w:t>Переменная отношения находится в первой нормальной форме (1НФ) тогда и только тогда, когда в любом допустимом значении отношения каждый его кортеж содержит только одно значение для каждого из атрибутов.</w:t>
+        <w:t xml:space="preserve">Переменная отношения находится в первой нормальной форме (1НФ) тогда и только тогда, когда в любом допустимом значении отношения </w:t>
+      </w:r>
+      <w:r>
+        <w:rPr>
+          <w:rFonts w:ascii="Times New Roman" w:hAnsi="Times New Roman" w:cs="Times New Roman"/>
+          <w:sz w:val="28"/>
+          <w:szCs w:val="28"/>
+          <w:lang w:val="ru-RU"/>
+        </w:rPr>
+        <w:lastRenderedPageBreak/>
+        <w:t>каждый его кортеж содержит только одно значение для каждого из атрибутов.</w:t>
       </w:r>
     </w:p>
     <w:p>
@@ -10304,17 +10705,7 @@
           <w:szCs w:val="28"/>
           <w:lang w:val="ru-RU"/>
         </w:rPr>
-        <w:t xml:space="preserve">Переменная отношения находится в третьей нормальной форме (3НФ) тогда и только тогда, когда она находится во 2НФ, и отсутствуют </w:t>
-      </w:r>
-      <w:r>
-        <w:rPr>
-          <w:rFonts w:ascii="Times New Roman" w:hAnsi="Times New Roman" w:cs="Times New Roman"/>
-          <w:sz w:val="28"/>
-          <w:szCs w:val="28"/>
-          <w:lang w:val="ru-RU"/>
-        </w:rPr>
-        <w:lastRenderedPageBreak/>
-        <w:t>транзитивные функциональные зависимости не ключевых атрибутов от ключевых.</w:t>
+        <w:t>Переменная отношения находится в третьей нормальной форме (3НФ) тогда и только тогда, когда она находится во 2НФ, и отсутствуют транзитивные функциональные зависимости не ключевых атрибутов от ключевых.</w:t>
       </w:r>
     </w:p>
     <w:p>
@@ -10380,7 +10771,7 @@
             <wp:cNvGraphicFramePr/>
             <a:graphic xmlns:a="http://schemas.openxmlformats.org/drawingml/2006/main">
               <a:graphicData uri="http://schemas.openxmlformats.org/drawingml/2006/diagram">
-                <dgm:relIds xmlns:dgm="http://schemas.openxmlformats.org/drawingml/2006/diagram" xmlns:r="http://schemas.openxmlformats.org/officeDocument/2006/relationships" r:dm="rId24" r:lo="rId25" r:qs="rId26" r:cs="rId27"/>
+                <dgm:relIds xmlns:dgm="http://schemas.openxmlformats.org/drawingml/2006/diagram" xmlns:r="http://schemas.openxmlformats.org/officeDocument/2006/relationships" r:dm="rId26" r:lo="rId27" r:qs="rId28" r:cs="rId29"/>
               </a:graphicData>
             </a:graphic>
           </wp:inline>
@@ -10407,6 +10798,7 @@
           <w:szCs w:val="28"/>
           <w:lang w:val="ru-RU"/>
         </w:rPr>
+        <w:lastRenderedPageBreak/>
         <w:t xml:space="preserve">Рисунок 18. </w:t>
       </w:r>
       <w:r>
@@ -10539,7 +10931,6 @@
           <w:szCs w:val="28"/>
           <w:lang w:val="ru-RU"/>
         </w:rPr>
-        <w:lastRenderedPageBreak/>
         <w:t>Сайт</w:t>
       </w:r>
       <w:r>
@@ -10551,7 +10942,7 @@
         </w:rPr>
         <w:t xml:space="preserve">: </w:t>
       </w:r>
-      <w:hyperlink r:id="rId29" w:history="1">
+      <w:hyperlink r:id="rId31" w:history="1">
         <w:r>
           <w:rPr>
             <w:rStyle w:val="Hyperlink"/>
@@ -10687,20 +11078,10 @@
         <w:jc w:val="both"/>
         <w:rPr>
           <w:rFonts w:ascii="Times New Roman" w:hAnsi="Times New Roman" w:cs="Times New Roman"/>
-          <w:color w:val="FF0000"/>
-          <w:sz w:val="28"/>
-          <w:szCs w:val="28"/>
-        </w:rPr>
-      </w:pPr>
-      <w:r>
-        <w:rPr>
-          <w:rFonts w:ascii="Times New Roman" w:hAnsi="Times New Roman" w:cs="Times New Roman"/>
-          <w:color w:val="FF0000"/>
-          <w:sz w:val="28"/>
-          <w:szCs w:val="28"/>
-        </w:rPr>
-        <w:t>TODO: check identifying/non-identifying relationships</w:t>
-      </w:r>
+          <w:sz w:val="28"/>
+          <w:szCs w:val="28"/>
+        </w:rPr>
+      </w:pPr>
     </w:p>
     <w:p>
       <w:pPr>
@@ -10713,31 +11094,15 @@
           <w:szCs w:val="28"/>
         </w:rPr>
       </w:pPr>
-    </w:p>
-    <w:p>
-      <w:pPr>
-        <w:spacing w:after="0" w:line="360" w:lineRule="auto"/>
-        <w:ind w:firstLine="720"/>
-        <w:jc w:val="both"/>
-        <w:rPr>
-          <w:rFonts w:ascii="Times New Roman" w:hAnsi="Times New Roman" w:cs="Times New Roman"/>
-          <w:sz w:val="28"/>
-          <w:szCs w:val="28"/>
-          <w:lang w:val="ru-RU"/>
-        </w:rPr>
-      </w:pPr>
-      <w:r>
-        <w:rPr>
-          <w:rFonts w:ascii="Times New Roman" w:hAnsi="Times New Roman" w:cs="Times New Roman"/>
+      <w:r>
+        <w:rPr>
           <w:noProof/>
-          <w:sz w:val="28"/>
-          <w:szCs w:val="28"/>
         </w:rPr>
         <w:drawing>
-          <wp:inline distT="0" distB="0" distL="0" distR="0" wp14:anchorId="3C3D7AEB" wp14:editId="42A7FA7A">
-            <wp:extent cx="5943600" cy="2962275"/>
-            <wp:effectExtent l="0" t="0" r="0" b="9525"/>
-            <wp:docPr id="6" name="Picture 6"/>
+          <wp:inline distT="0" distB="0" distL="0" distR="0" wp14:anchorId="5D5CDF78" wp14:editId="7B958C21">
+            <wp:extent cx="5943600" cy="2901950"/>
+            <wp:effectExtent l="0" t="0" r="0" b="0"/>
+            <wp:docPr id="9" name="Picture 9"/>
             <wp:cNvGraphicFramePr>
               <a:graphicFrameLocks xmlns:a="http://schemas.openxmlformats.org/drawingml/2006/main" noChangeAspect="1"/>
             </wp:cNvGraphicFramePr>
@@ -10749,7 +11114,7 @@
                     <pic:cNvPicPr/>
                   </pic:nvPicPr>
                   <pic:blipFill>
-                    <a:blip r:embed="rId30"/>
+                    <a:blip r:embed="rId32"/>
                     <a:stretch>
                       <a:fillRect/>
                     </a:stretch>
@@ -10757,7 +11122,7 @@
                   <pic:spPr>
                     <a:xfrm>
                       <a:off x="0" y="0"/>
-                      <a:ext cx="5943600" cy="2962275"/>
+                      <a:ext cx="5943600" cy="2901950"/>
                     </a:xfrm>
                     <a:prstGeom prst="rect">
                       <a:avLst/>
@@ -10777,14 +11142,16 @@
         <w:jc w:val="center"/>
         <w:rPr>
           <w:rFonts w:ascii="Times New Roman" w:hAnsi="Times New Roman" w:cs="Times New Roman"/>
-          <w:sz w:val="28"/>
-          <w:szCs w:val="28"/>
-          <w:lang w:val="ru-RU"/>
-        </w:rPr>
-      </w:pPr>
-      <w:r>
-        <w:rPr>
-          <w:rFonts w:ascii="Times New Roman" w:hAnsi="Times New Roman" w:cs="Times New Roman"/>
+          <w:color w:val="FF0000"/>
+          <w:sz w:val="28"/>
+          <w:szCs w:val="28"/>
+          <w:lang w:val="ru-RU"/>
+        </w:rPr>
+      </w:pPr>
+      <w:r>
+        <w:rPr>
+          <w:rFonts w:ascii="Times New Roman" w:hAnsi="Times New Roman" w:cs="Times New Roman"/>
+          <w:color w:val="FF0000"/>
           <w:sz w:val="28"/>
           <w:szCs w:val="28"/>
           <w:lang w:val="ru-RU"/>
@@ -10794,6 +11161,7 @@
       <w:r>
         <w:rPr>
           <w:rFonts w:ascii="Times New Roman" w:hAnsi="Times New Roman" w:cs="Times New Roman"/>
+          <w:color w:val="FF0000"/>
           <w:sz w:val="28"/>
           <w:szCs w:val="28"/>
         </w:rPr>
@@ -10802,6 +11170,7 @@
       <w:r>
         <w:rPr>
           <w:rFonts w:ascii="Times New Roman" w:hAnsi="Times New Roman" w:cs="Times New Roman"/>
+          <w:color w:val="FF0000"/>
           <w:sz w:val="28"/>
           <w:szCs w:val="28"/>
           <w:lang w:val="ru-RU"/>
@@ -10811,6 +11180,7 @@
       <w:r>
         <w:rPr>
           <w:rFonts w:ascii="Times New Roman" w:hAnsi="Times New Roman" w:cs="Times New Roman"/>
+          <w:color w:val="FF0000"/>
           <w:sz w:val="28"/>
           <w:szCs w:val="28"/>
           <w:lang w:val="ru-RU"/>
@@ -10995,6 +11365,7 @@
                 <w:szCs w:val="24"/>
                 <w:lang w:val="ru-RU"/>
               </w:rPr>
+              <w:lastRenderedPageBreak/>
               <w:t>Атрибут</w:t>
             </w:r>
           </w:p>
@@ -11544,7 +11915,6 @@
           <w:szCs w:val="28"/>
           <w:lang w:val="ru-RU"/>
         </w:rPr>
-        <w:lastRenderedPageBreak/>
         <w:t>Отношению</w:t>
       </w:r>
       <w:r>
@@ -12468,7 +12838,25 @@
           <w:szCs w:val="28"/>
           <w:lang w:val="ru-RU"/>
         </w:rPr>
-        <w:t>«Услуги»</w:t>
+        <w:t>«</w:t>
+      </w:r>
+      <w:r>
+        <w:rPr>
+          <w:rFonts w:ascii="Times New Roman" w:hAnsi="Times New Roman" w:cs="Times New Roman"/>
+          <w:sz w:val="28"/>
+          <w:szCs w:val="28"/>
+          <w:lang w:val="ru-RU"/>
+        </w:rPr>
+        <w:t>Сервисы</w:t>
+      </w:r>
+      <w:r>
+        <w:rPr>
+          <w:rFonts w:ascii="Times New Roman" w:hAnsi="Times New Roman" w:cs="Times New Roman"/>
+          <w:sz w:val="28"/>
+          <w:szCs w:val="28"/>
+          <w:lang w:val="ru-RU"/>
+        </w:rPr>
+        <w:t>»</w:t>
       </w:r>
       <w:r>
         <w:rPr>
@@ -13011,6 +13399,7 @@
                 <w:szCs w:val="24"/>
                 <w:lang w:val="ru-RU"/>
               </w:rPr>
+              <w:lastRenderedPageBreak/>
               <w:t>Атрибут</w:t>
             </w:r>
           </w:p>
@@ -13514,17 +13903,7 @@
                 <w:szCs w:val="24"/>
                 <w:lang w:val="ru-RU"/>
               </w:rPr>
-              <w:t xml:space="preserve">, </w:t>
-            </w:r>
-            <w:r>
-              <w:rPr>
-                <w:rFonts w:ascii="Times New Roman" w:hAnsi="Times New Roman" w:cs="Times New Roman"/>
-                <w:sz w:val="24"/>
-                <w:szCs w:val="24"/>
-                <w:lang w:val="ru-RU"/>
-              </w:rPr>
-              <w:lastRenderedPageBreak/>
-              <w:t>внешний ключ</w:t>
+              <w:t>, внешний ключ</w:t>
             </w:r>
           </w:p>
         </w:tc>
@@ -13540,7 +13919,6 @@
           </w:tcPr>
           <w:p>
             <w:pPr>
-              <w:jc w:val="center"/>
               <w:rPr>
                 <w:rFonts w:ascii="Times New Roman" w:hAnsi="Times New Roman" w:cs="Times New Roman"/>
                 <w:b w:val="0"/>
@@ -13557,7 +13935,6 @@
                 <w:szCs w:val="24"/>
                 <w:lang w:val="ru-RU"/>
               </w:rPr>
-              <w:lastRenderedPageBreak/>
               <w:t>period_start</w:t>
             </w:r>
           </w:p>
@@ -14138,7 +14515,6 @@
           </w:tcPr>
           <w:p>
             <w:pPr>
-              <w:jc w:val="center"/>
               <w:rPr>
                 <w:rFonts w:ascii="Times New Roman" w:hAnsi="Times New Roman" w:cs="Times New Roman"/>
                 <w:b w:val="0"/>
@@ -15260,6 +15636,7 @@
                 <w:szCs w:val="24"/>
                 <w:lang w:val="ru-RU"/>
               </w:rPr>
+              <w:lastRenderedPageBreak/>
               <w:t>service_id</w:t>
             </w:r>
           </w:p>
@@ -15742,17 +16119,7 @@
                 <w:szCs w:val="24"/>
                 <w:lang w:val="ru-RU"/>
               </w:rPr>
-              <w:t xml:space="preserve">Номер аккаунта пользователя, к которому привязано </w:t>
-            </w:r>
-            <w:r>
-              <w:rPr>
-                <w:rFonts w:ascii="Times New Roman" w:hAnsi="Times New Roman" w:cs="Times New Roman"/>
-                <w:sz w:val="24"/>
-                <w:szCs w:val="24"/>
-                <w:lang w:val="ru-RU"/>
-              </w:rPr>
-              <w:lastRenderedPageBreak/>
-              <w:t>оборудование, внешний ключ</w:t>
+              <w:t>Номер аккаунта пользователя, к которому привязано оборудование, внешний ключ</w:t>
             </w:r>
           </w:p>
         </w:tc>
@@ -15782,7 +16149,6 @@
                 <w:szCs w:val="24"/>
                 <w:lang w:val="ru-RU"/>
               </w:rPr>
-              <w:lastRenderedPageBreak/>
               <w:t>talk_limit</w:t>
             </w:r>
           </w:p>
@@ -17187,6 +17553,7 @@
           <w:szCs w:val="28"/>
           <w:lang w:val="ru-RU"/>
         </w:rPr>
+        <w:lastRenderedPageBreak/>
         <w:br w:type="page"/>
       </w:r>
     </w:p>
@@ -18355,16 +18722,68 @@
                 <w:rFonts w:ascii="Times New Roman" w:hAnsi="Times New Roman" w:cs="Times New Roman"/>
                 <w:sz w:val="24"/>
                 <w:szCs w:val="24"/>
-                <w:lang w:val="ru-RU"/>
-              </w:rPr>
-            </w:pPr>
-            <w:r>
-              <w:rPr>
-                <w:rFonts w:ascii="Times New Roman" w:hAnsi="Times New Roman" w:cs="Times New Roman"/>
-                <w:sz w:val="24"/>
-                <w:szCs w:val="24"/>
-              </w:rPr>
-              <w:t>NOT NULL</w:t>
+              </w:rPr>
+            </w:pPr>
+            <w:r>
+              <w:rPr>
+                <w:rFonts w:ascii="Times New Roman" w:hAnsi="Times New Roman" w:cs="Times New Roman"/>
+                <w:sz w:val="24"/>
+                <w:szCs w:val="24"/>
+              </w:rPr>
+              <w:t>NOT</w:t>
+            </w:r>
+            <w:r>
+              <w:rPr>
+                <w:rFonts w:ascii="Times New Roman" w:hAnsi="Times New Roman" w:cs="Times New Roman"/>
+                <w:sz w:val="24"/>
+                <w:szCs w:val="24"/>
+                <w:lang w:val="ru-RU"/>
+              </w:rPr>
+              <w:t xml:space="preserve"> </w:t>
+            </w:r>
+            <w:r>
+              <w:rPr>
+                <w:rFonts w:ascii="Times New Roman" w:hAnsi="Times New Roman" w:cs="Times New Roman"/>
+                <w:sz w:val="24"/>
+                <w:szCs w:val="24"/>
+              </w:rPr>
+              <w:t>NULL</w:t>
+            </w:r>
+            <w:r>
+              <w:rPr>
+                <w:rFonts w:ascii="Times New Roman" w:hAnsi="Times New Roman" w:cs="Times New Roman"/>
+                <w:sz w:val="24"/>
+                <w:szCs w:val="24"/>
+                <w:lang w:val="ru-RU"/>
+              </w:rPr>
+              <w:t>, возможные з</w:t>
+            </w:r>
+            <w:r>
+              <w:rPr>
+                <w:rFonts w:ascii="Times New Roman" w:hAnsi="Times New Roman" w:cs="Times New Roman"/>
+                <w:sz w:val="24"/>
+                <w:szCs w:val="24"/>
+                <w:lang w:val="ru-RU"/>
+              </w:rPr>
+              <w:t>на</w:t>
+            </w:r>
+            <w:r>
+              <w:rPr>
+                <w:rFonts w:ascii="Times New Roman" w:hAnsi="Times New Roman" w:cs="Times New Roman"/>
+                <w:sz w:val="24"/>
+                <w:szCs w:val="24"/>
+                <w:lang w:val="ru-RU"/>
+              </w:rPr>
+              <w:t xml:space="preserve">чения: </w:t>
+            </w:r>
+            <w:r>
+              <w:rPr>
+                <w:rFonts w:ascii="Times New Roman" w:hAnsi="Times New Roman" w:cs="Times New Roman"/>
+                <w:sz w:val="24"/>
+                <w:szCs w:val="24"/>
+                <w:lang w:val="ru-RU"/>
+              </w:rPr>
+              <w:t>'Active', 'Inactive'</w:t>
             </w:r>
           </w:p>
         </w:tc>
@@ -18464,6 +18883,7 @@
                 <w:rFonts w:ascii="Times New Roman" w:hAnsi="Times New Roman" w:cs="Times New Roman"/>
                 <w:sz w:val="24"/>
                 <w:szCs w:val="24"/>
+                <w:lang w:val="ru-RU"/>
               </w:rPr>
               <w:t>2</w:t>
             </w:r>
@@ -18472,6 +18892,7 @@
                 <w:rFonts w:ascii="Times New Roman" w:hAnsi="Times New Roman" w:cs="Times New Roman"/>
                 <w:sz w:val="24"/>
                 <w:szCs w:val="24"/>
+                <w:lang w:val="ru-RU"/>
               </w:rPr>
               <w:t>(100)</w:t>
             </w:r>
@@ -18605,6 +19026,7 @@
                 <w:rFonts w:ascii="Times New Roman" w:hAnsi="Times New Roman" w:cs="Times New Roman"/>
                 <w:sz w:val="24"/>
                 <w:szCs w:val="24"/>
+                <w:lang w:val="ru-RU"/>
               </w:rPr>
               <w:t>2</w:t>
             </w:r>
@@ -18613,6 +19035,7 @@
                 <w:rFonts w:ascii="Times New Roman" w:hAnsi="Times New Roman" w:cs="Times New Roman"/>
                 <w:sz w:val="24"/>
                 <w:szCs w:val="24"/>
+                <w:lang w:val="ru-RU"/>
               </w:rPr>
               <w:t>(1000)</w:t>
             </w:r>
@@ -18664,6 +19087,7 @@
                 <w:rFonts w:ascii="Times New Roman" w:hAnsi="Times New Roman" w:cs="Times New Roman"/>
                 <w:sz w:val="24"/>
                 <w:szCs w:val="24"/>
+                <w:lang w:val="ru-RU"/>
               </w:rPr>
             </w:pPr>
             <w:r>
@@ -19057,9 +19481,25 @@
                 <w:rFonts w:ascii="Times New Roman" w:hAnsi="Times New Roman" w:cs="Times New Roman"/>
                 <w:sz w:val="24"/>
                 <w:szCs w:val="24"/>
-                <w:lang w:val="ru-RU"/>
-              </w:rPr>
-            </w:pPr>
+              </w:rPr>
+            </w:pPr>
+            <w:r>
+              <w:rPr>
+                <w:rFonts w:ascii="Times New Roman" w:hAnsi="Times New Roman" w:cs="Times New Roman"/>
+                <w:sz w:val="24"/>
+                <w:szCs w:val="24"/>
+                <w:lang w:val="ru-RU"/>
+              </w:rPr>
+              <w:t xml:space="preserve">Значение </w:t>
+            </w:r>
+            <w:r>
+              <w:rPr>
+                <w:rFonts w:ascii="Times New Roman" w:hAnsi="Times New Roman" w:cs="Times New Roman"/>
+                <w:sz w:val="24"/>
+                <w:szCs w:val="24"/>
+              </w:rPr>
+              <w:t>&gt;= 0</w:t>
+            </w:r>
           </w:p>
         </w:tc>
       </w:tr>
@@ -19779,6 +20219,14 @@
                 <w:sz w:val="24"/>
                 <w:szCs w:val="24"/>
               </w:rPr>
+              <w:t>P</w:t>
+            </w:r>
+            <w:r>
+              <w:rPr>
+                <w:rFonts w:ascii="Times New Roman" w:hAnsi="Times New Roman" w:cs="Times New Roman"/>
+                <w:sz w:val="24"/>
+                <w:szCs w:val="24"/>
+              </w:rPr>
               <w:t>FK</w:t>
             </w:r>
           </w:p>
@@ -19921,6 +20369,14 @@
                 <w:sz w:val="24"/>
                 <w:szCs w:val="24"/>
               </w:rPr>
+              <w:t>P</w:t>
+            </w:r>
+            <w:r>
+              <w:rPr>
+                <w:rFonts w:ascii="Times New Roman" w:hAnsi="Times New Roman" w:cs="Times New Roman"/>
+                <w:sz w:val="24"/>
+                <w:szCs w:val="24"/>
+              </w:rPr>
               <w:t>FK</w:t>
             </w:r>
           </w:p>
@@ -20073,7 +20529,7 @@
                 <w:sz w:val="24"/>
                 <w:szCs w:val="24"/>
               </w:rPr>
-              <w:t>FK</w:t>
+              <w:t>PFK</w:t>
             </w:r>
           </w:p>
         </w:tc>
@@ -20216,7 +20672,7 @@
                 <w:sz w:val="24"/>
                 <w:szCs w:val="24"/>
               </w:rPr>
-              <w:t>FK</w:t>
+              <w:t>PFK</w:t>
             </w:r>
           </w:p>
         </w:tc>
@@ -20507,7 +20963,7 @@
                 <w:sz w:val="24"/>
                 <w:szCs w:val="24"/>
               </w:rPr>
-              <w:t>FK</w:t>
+              <w:t>PFK</w:t>
             </w:r>
           </w:p>
         </w:tc>
@@ -20601,17 +21057,7 @@
                 <w:szCs w:val="24"/>
                 <w:lang w:val="ru-RU"/>
               </w:rPr>
-              <w:t xml:space="preserve">Дата начала платежного </w:t>
-            </w:r>
-            <w:r>
-              <w:rPr>
-                <w:rFonts w:ascii="Times New Roman" w:hAnsi="Times New Roman" w:cs="Times New Roman"/>
-                <w:sz w:val="24"/>
-                <w:szCs w:val="24"/>
-                <w:lang w:val="ru-RU"/>
-              </w:rPr>
-              <w:lastRenderedPageBreak/>
-              <w:t>периода</w:t>
+              <w:t>Дата начала платежного периода</w:t>
             </w:r>
           </w:p>
         </w:tc>
@@ -20634,7 +21080,6 @@
                 <w:sz w:val="24"/>
                 <w:szCs w:val="24"/>
               </w:rPr>
-              <w:lastRenderedPageBreak/>
               <w:t>DATE</w:t>
             </w:r>
           </w:p>
@@ -20666,18 +21111,62 @@
                 <w:rFonts w:ascii="Times New Roman" w:hAnsi="Times New Roman" w:cs="Times New Roman"/>
                 <w:sz w:val="24"/>
                 <w:szCs w:val="24"/>
-                <w:lang w:val="ru-RU"/>
-              </w:rPr>
-            </w:pPr>
-            <w:r>
-              <w:rPr>
-                <w:rFonts w:ascii="Times New Roman" w:hAnsi="Times New Roman" w:cs="Times New Roman"/>
-                <w:sz w:val="24"/>
-                <w:szCs w:val="24"/>
-                <w:lang w:val="ru-RU"/>
+              </w:rPr>
+            </w:pPr>
+            <w:r>
+              <w:rPr>
+                <w:rFonts w:ascii="Times New Roman" w:hAnsi="Times New Roman" w:cs="Times New Roman"/>
+                <w:sz w:val="24"/>
+                <w:szCs w:val="24"/>
               </w:rPr>
               <w:t>NOT NULL</w:t>
             </w:r>
+            <w:r>
+              <w:rPr>
+                <w:rFonts w:ascii="Times New Roman" w:hAnsi="Times New Roman" w:cs="Times New Roman"/>
+                <w:sz w:val="24"/>
+                <w:szCs w:val="24"/>
+              </w:rPr>
+              <w:t>,</w:t>
+            </w:r>
+          </w:p>
+          <w:p>
+            <w:pPr>
+              <w:jc w:val="both"/>
+              <w:rPr>
+                <w:rFonts w:ascii="Times New Roman" w:hAnsi="Times New Roman" w:cs="Times New Roman"/>
+                <w:sz w:val="24"/>
+                <w:szCs w:val="24"/>
+              </w:rPr>
+            </w:pPr>
+            <w:proofErr w:type="spellStart"/>
+            <w:r>
+              <w:rPr>
+                <w:rFonts w:ascii="Times New Roman" w:hAnsi="Times New Roman" w:cs="Times New Roman"/>
+                <w:sz w:val="24"/>
+                <w:szCs w:val="24"/>
+              </w:rPr>
+              <w:t>period_start</w:t>
+            </w:r>
+            <w:proofErr w:type="spellEnd"/>
+            <w:r>
+              <w:rPr>
+                <w:rFonts w:ascii="Times New Roman" w:hAnsi="Times New Roman" w:cs="Times New Roman"/>
+                <w:sz w:val="24"/>
+                <w:szCs w:val="24"/>
+              </w:rPr>
+              <w:t xml:space="preserve"> &lt;= </w:t>
+            </w:r>
+            <w:proofErr w:type="spellStart"/>
+            <w:r>
+              <w:rPr>
+                <w:rFonts w:ascii="Times New Roman" w:hAnsi="Times New Roman" w:cs="Times New Roman"/>
+                <w:sz w:val="24"/>
+                <w:szCs w:val="24"/>
+              </w:rPr>
+              <w:t>period_end</w:t>
+            </w:r>
+            <w:proofErr w:type="spellEnd"/>
           </w:p>
         </w:tc>
       </w:tr>
@@ -20694,7 +21183,6 @@
                 <w:rFonts w:ascii="Times New Roman" w:hAnsi="Times New Roman" w:cs="Times New Roman"/>
                 <w:sz w:val="24"/>
                 <w:szCs w:val="24"/>
-                <w:lang w:val="ru-RU"/>
               </w:rPr>
             </w:pPr>
           </w:p>
@@ -20799,18 +21287,62 @@
                 <w:rFonts w:ascii="Times New Roman" w:hAnsi="Times New Roman" w:cs="Times New Roman"/>
                 <w:sz w:val="24"/>
                 <w:szCs w:val="24"/>
-                <w:lang w:val="ru-RU"/>
-              </w:rPr>
-            </w:pPr>
-            <w:r>
-              <w:rPr>
-                <w:rFonts w:ascii="Times New Roman" w:hAnsi="Times New Roman" w:cs="Times New Roman"/>
-                <w:sz w:val="24"/>
-                <w:szCs w:val="24"/>
-                <w:lang w:val="ru-RU"/>
+              </w:rPr>
+            </w:pPr>
+            <w:r>
+              <w:rPr>
+                <w:rFonts w:ascii="Times New Roman" w:hAnsi="Times New Roman" w:cs="Times New Roman"/>
+                <w:sz w:val="24"/>
+                <w:szCs w:val="24"/>
               </w:rPr>
               <w:t>NOT NULL</w:t>
             </w:r>
+            <w:r>
+              <w:rPr>
+                <w:rFonts w:ascii="Times New Roman" w:hAnsi="Times New Roman" w:cs="Times New Roman"/>
+                <w:sz w:val="24"/>
+                <w:szCs w:val="24"/>
+              </w:rPr>
+              <w:t>,</w:t>
+            </w:r>
+          </w:p>
+          <w:p>
+            <w:pPr>
+              <w:jc w:val="both"/>
+              <w:rPr>
+                <w:rFonts w:ascii="Times New Roman" w:hAnsi="Times New Roman" w:cs="Times New Roman"/>
+                <w:sz w:val="24"/>
+                <w:szCs w:val="24"/>
+              </w:rPr>
+            </w:pPr>
+            <w:proofErr w:type="spellStart"/>
+            <w:r>
+              <w:rPr>
+                <w:rFonts w:ascii="Times New Roman" w:hAnsi="Times New Roman" w:cs="Times New Roman"/>
+                <w:sz w:val="24"/>
+                <w:szCs w:val="24"/>
+              </w:rPr>
+              <w:t>period_start</w:t>
+            </w:r>
+            <w:proofErr w:type="spellEnd"/>
+            <w:r>
+              <w:rPr>
+                <w:rFonts w:ascii="Times New Roman" w:hAnsi="Times New Roman" w:cs="Times New Roman"/>
+                <w:sz w:val="24"/>
+                <w:szCs w:val="24"/>
+              </w:rPr>
+              <w:t xml:space="preserve"> &lt;= </w:t>
+            </w:r>
+            <w:proofErr w:type="spellStart"/>
+            <w:r>
+              <w:rPr>
+                <w:rFonts w:ascii="Times New Roman" w:hAnsi="Times New Roman" w:cs="Times New Roman"/>
+                <w:sz w:val="24"/>
+                <w:szCs w:val="24"/>
+              </w:rPr>
+              <w:t>period_end</w:t>
+            </w:r>
+            <w:proofErr w:type="spellEnd"/>
           </w:p>
         </w:tc>
       </w:tr>
@@ -20827,7 +21359,6 @@
                 <w:rFonts w:ascii="Times New Roman" w:hAnsi="Times New Roman" w:cs="Times New Roman"/>
                 <w:sz w:val="24"/>
                 <w:szCs w:val="24"/>
-                <w:lang w:val="ru-RU"/>
               </w:rPr>
             </w:pPr>
           </w:p>
@@ -21218,7 +21749,6 @@
                 <w:rFonts w:ascii="Times New Roman" w:hAnsi="Times New Roman" w:cs="Times New Roman"/>
                 <w:sz w:val="24"/>
                 <w:szCs w:val="24"/>
-                <w:lang w:val="ru-RU"/>
               </w:rPr>
             </w:pPr>
             <w:r>
@@ -21229,6 +21759,24 @@
                 <w:lang w:val="ru-RU"/>
               </w:rPr>
               <w:t>NOT NULL</w:t>
+            </w:r>
+            <w:r>
+              <w:rPr>
+                <w:rFonts w:ascii="Times New Roman" w:hAnsi="Times New Roman" w:cs="Times New Roman"/>
+                <w:sz w:val="24"/>
+                <w:szCs w:val="24"/>
+                <w:lang w:val="ru-RU"/>
+              </w:rPr>
+              <w:t xml:space="preserve">, возможные значения: </w:t>
+            </w:r>
+            <w:r>
+              <w:rPr>
+                <w:rFonts w:ascii="Times New Roman" w:hAnsi="Times New Roman" w:cs="Times New Roman"/>
+                <w:sz w:val="24"/>
+                <w:szCs w:val="24"/>
+                <w:lang w:val="ru-RU"/>
+              </w:rPr>
+              <w:t>'Paid', 'Not Paid'</w:t>
             </w:r>
           </w:p>
         </w:tc>
@@ -22130,6 +22678,44 @@
               </w:rPr>
               <w:t>NOT NULL</w:t>
             </w:r>
+            <w:r>
+              <w:rPr>
+                <w:rFonts w:ascii="Times New Roman" w:hAnsi="Times New Roman" w:cs="Times New Roman"/>
+                <w:sz w:val="24"/>
+                <w:szCs w:val="24"/>
+                <w:lang w:val="ru-RU"/>
+              </w:rPr>
+              <w:t>,</w:t>
+            </w:r>
+          </w:p>
+          <w:p>
+            <w:pPr>
+              <w:jc w:val="both"/>
+              <w:rPr>
+                <w:rFonts w:ascii="Times New Roman" w:hAnsi="Times New Roman" w:cs="Times New Roman"/>
+                <w:sz w:val="24"/>
+                <w:szCs w:val="24"/>
+                <w:lang w:val="ru-RU"/>
+              </w:rPr>
+            </w:pPr>
+            <w:r>
+              <w:rPr>
+                <w:rFonts w:ascii="Times New Roman" w:hAnsi="Times New Roman" w:cs="Times New Roman"/>
+                <w:sz w:val="24"/>
+                <w:szCs w:val="24"/>
+                <w:lang w:val="ru-RU"/>
+              </w:rPr>
+              <w:t xml:space="preserve">возможные значения: </w:t>
+            </w:r>
+            <w:r>
+              <w:rPr>
+                <w:rFonts w:ascii="Times New Roman" w:hAnsi="Times New Roman" w:cs="Times New Roman"/>
+                <w:sz w:val="24"/>
+                <w:szCs w:val="24"/>
+                <w:lang w:val="ru-RU"/>
+              </w:rPr>
+              <w:t>'Active', 'Inactive'</w:t>
+            </w:r>
           </w:p>
         </w:tc>
       </w:tr>
@@ -22144,7 +22730,6 @@
               <w:jc w:val="both"/>
               <w:rPr>
                 <w:rFonts w:ascii="Times New Roman" w:hAnsi="Times New Roman" w:cs="Times New Roman"/>
-                <w:color w:val="FF0000"/>
                 <w:sz w:val="24"/>
                 <w:szCs w:val="24"/>
               </w:rPr>
@@ -22153,7 +22738,6 @@
             <w:r>
               <w:rPr>
                 <w:rFonts w:ascii="Times New Roman" w:hAnsi="Times New Roman" w:cs="Times New Roman"/>
-                <w:color w:val="FF0000"/>
                 <w:sz w:val="24"/>
                 <w:szCs w:val="24"/>
               </w:rPr>
@@ -22162,7 +22746,6 @@
             <w:r>
               <w:rPr>
                 <w:rFonts w:ascii="Times New Roman" w:hAnsi="Times New Roman" w:cs="Times New Roman"/>
-                <w:color w:val="FF0000"/>
                 <w:sz w:val="24"/>
                 <w:szCs w:val="24"/>
               </w:rPr>
@@ -22333,7 +22916,6 @@
               <w:jc w:val="both"/>
               <w:rPr>
                 <w:rFonts w:ascii="Times New Roman" w:hAnsi="Times New Roman" w:cs="Times New Roman"/>
-                <w:color w:val="FF0000"/>
                 <w:sz w:val="24"/>
                 <w:szCs w:val="24"/>
                 <w:lang w:val="ru-RU"/>
@@ -22496,16 +23078,14 @@
               <w:jc w:val="both"/>
               <w:rPr>
                 <w:rFonts w:ascii="Times New Roman" w:hAnsi="Times New Roman" w:cs="Times New Roman"/>
-                <w:color w:val="FF0000"/>
-                <w:sz w:val="24"/>
-                <w:szCs w:val="24"/>
-                <w:lang w:val="ru-RU"/>
-              </w:rPr>
-            </w:pPr>
-            <w:r>
-              <w:rPr>
-                <w:rFonts w:ascii="Times New Roman" w:hAnsi="Times New Roman" w:cs="Times New Roman"/>
-                <w:color w:val="FF0000"/>
+                <w:sz w:val="24"/>
+                <w:szCs w:val="24"/>
+                <w:lang w:val="ru-RU"/>
+              </w:rPr>
+            </w:pPr>
+            <w:r>
+              <w:rPr>
+                <w:rFonts w:ascii="Times New Roman" w:hAnsi="Times New Roman" w:cs="Times New Roman"/>
                 <w:sz w:val="24"/>
                 <w:szCs w:val="24"/>
               </w:rPr>
@@ -22514,7 +23094,6 @@
             <w:r>
               <w:rPr>
                 <w:rFonts w:ascii="Times New Roman" w:hAnsi="Times New Roman" w:cs="Times New Roman"/>
-                <w:color w:val="FF0000"/>
                 <w:sz w:val="24"/>
                 <w:szCs w:val="24"/>
                 <w:lang w:val="ru-RU"/>
@@ -22578,7 +23157,17 @@
                 <w:szCs w:val="24"/>
                 <w:lang w:val="ru-RU"/>
               </w:rPr>
-              <w:t>номер параметра информации</w:t>
+              <w:t xml:space="preserve">номер параметра </w:t>
+            </w:r>
+            <w:r>
+              <w:rPr>
+                <w:rFonts w:ascii="Times New Roman" w:hAnsi="Times New Roman" w:cs="Times New Roman"/>
+                <w:sz w:val="24"/>
+                <w:szCs w:val="24"/>
+                <w:lang w:val="ru-RU"/>
+              </w:rPr>
+              <w:lastRenderedPageBreak/>
+              <w:t>информации</w:t>
             </w:r>
           </w:p>
         </w:tc>
@@ -22603,6 +23192,7 @@
                 <w:szCs w:val="24"/>
                 <w:lang w:val="ru-RU"/>
               </w:rPr>
+              <w:lastRenderedPageBreak/>
               <w:t>INTEGER</w:t>
             </w:r>
           </w:p>
@@ -22827,7 +23417,6 @@
             <w:r>
               <w:rPr>
                 <w:rFonts w:ascii="Times New Roman" w:hAnsi="Times New Roman" w:cs="Times New Roman"/>
-                <w:color w:val="FF0000"/>
                 <w:sz w:val="24"/>
                 <w:szCs w:val="24"/>
                 <w:lang w:val="ru-RU"/>
@@ -22838,7 +23427,6 @@
             <w:r>
               <w:rPr>
                 <w:rFonts w:ascii="Times New Roman" w:hAnsi="Times New Roman" w:cs="Times New Roman"/>
-                <w:color w:val="FF0000"/>
                 <w:sz w:val="24"/>
                 <w:szCs w:val="24"/>
               </w:rPr>
@@ -22959,7 +23547,7 @@
                 <w:sz w:val="24"/>
                 <w:szCs w:val="24"/>
               </w:rPr>
-              <w:t>FK</w:t>
+              <w:t>PFK</w:t>
             </w:r>
           </w:p>
         </w:tc>
@@ -23119,7 +23707,7 @@
                 <w:sz w:val="24"/>
                 <w:szCs w:val="24"/>
               </w:rPr>
-              <w:t>FK</w:t>
+              <w:t>PFK</w:t>
             </w:r>
           </w:p>
         </w:tc>
@@ -23422,7 +24010,7 @@
                 <w:sz w:val="24"/>
                 <w:szCs w:val="24"/>
               </w:rPr>
-              <w:t>FK</w:t>
+              <w:t>PFK</w:t>
             </w:r>
           </w:p>
         </w:tc>
@@ -23934,7 +24522,6 @@
                 <w:szCs w:val="24"/>
                 <w:lang w:val="ru-RU"/>
               </w:rPr>
-              <w:lastRenderedPageBreak/>
               <w:t>tv_service_options</w:t>
             </w:r>
           </w:p>
@@ -24033,7 +24620,7 @@
                 <w:sz w:val="24"/>
                 <w:szCs w:val="24"/>
               </w:rPr>
-              <w:t>FK</w:t>
+              <w:t>PFK</w:t>
             </w:r>
           </w:p>
         </w:tc>
@@ -24392,6 +24979,44 @@
               </w:rPr>
               <w:t>NOT NULL</w:t>
             </w:r>
+            <w:r>
+              <w:rPr>
+                <w:rFonts w:ascii="Times New Roman" w:hAnsi="Times New Roman" w:cs="Times New Roman"/>
+                <w:sz w:val="24"/>
+                <w:szCs w:val="24"/>
+                <w:lang w:val="ru-RU"/>
+              </w:rPr>
+              <w:t>,</w:t>
+            </w:r>
+          </w:p>
+          <w:p>
+            <w:pPr>
+              <w:jc w:val="both"/>
+              <w:rPr>
+                <w:rFonts w:ascii="Times New Roman" w:hAnsi="Times New Roman" w:cs="Times New Roman"/>
+                <w:sz w:val="24"/>
+                <w:szCs w:val="24"/>
+                <w:lang w:val="ru-RU"/>
+              </w:rPr>
+            </w:pPr>
+            <w:r>
+              <w:rPr>
+                <w:rFonts w:ascii="Times New Roman" w:hAnsi="Times New Roman" w:cs="Times New Roman"/>
+                <w:sz w:val="24"/>
+                <w:szCs w:val="24"/>
+                <w:lang w:val="ru-RU"/>
+              </w:rPr>
+              <w:t xml:space="preserve">возможные значения: </w:t>
+            </w:r>
+            <w:r>
+              <w:rPr>
+                <w:rFonts w:ascii="Times New Roman" w:hAnsi="Times New Roman" w:cs="Times New Roman"/>
+                <w:sz w:val="24"/>
+                <w:szCs w:val="24"/>
+                <w:lang w:val="ru-RU"/>
+              </w:rPr>
+              <w:t>'On', 'Off'</w:t>
+            </w:r>
           </w:p>
         </w:tc>
       </w:tr>
@@ -24516,7 +25141,7 @@
                 <w:sz w:val="24"/>
                 <w:szCs w:val="24"/>
               </w:rPr>
-              <w:t>FK</w:t>
+              <w:t>PFK</w:t>
             </w:r>
           </w:p>
         </w:tc>
@@ -24967,6 +25592,44 @@
                 <w:lang w:val="ru-RU"/>
               </w:rPr>
               <w:t>NOT NULL</w:t>
+            </w:r>
+            <w:r>
+              <w:rPr>
+                <w:rFonts w:ascii="Times New Roman" w:hAnsi="Times New Roman" w:cs="Times New Roman"/>
+                <w:sz w:val="24"/>
+                <w:szCs w:val="24"/>
+                <w:lang w:val="ru-RU"/>
+              </w:rPr>
+              <w:t>,</w:t>
+            </w:r>
+          </w:p>
+          <w:p>
+            <w:pPr>
+              <w:jc w:val="both"/>
+              <w:rPr>
+                <w:rFonts w:ascii="Times New Roman" w:hAnsi="Times New Roman" w:cs="Times New Roman"/>
+                <w:sz w:val="24"/>
+                <w:szCs w:val="24"/>
+                <w:lang w:val="ru-RU"/>
+              </w:rPr>
+            </w:pPr>
+            <w:r>
+              <w:rPr>
+                <w:rFonts w:ascii="Times New Roman" w:hAnsi="Times New Roman" w:cs="Times New Roman"/>
+                <w:sz w:val="24"/>
+                <w:szCs w:val="24"/>
+                <w:lang w:val="ru-RU"/>
+              </w:rPr>
+              <w:t xml:space="preserve">возможные значения: </w:t>
+            </w:r>
+            <w:r>
+              <w:rPr>
+                <w:rFonts w:ascii="Times New Roman" w:hAnsi="Times New Roman" w:cs="Times New Roman"/>
+                <w:sz w:val="24"/>
+                <w:szCs w:val="24"/>
+                <w:lang w:val="ru-RU"/>
+              </w:rPr>
+              <w:t>'On', 'Off'</w:t>
             </w:r>
           </w:p>
         </w:tc>
@@ -25043,20 +25706,257 @@
         <w:jc w:val="both"/>
         <w:rPr>
           <w:rFonts w:ascii="Times New Roman" w:hAnsi="Times New Roman" w:cs="Times New Roman"/>
-          <w:color w:val="FF0000"/>
-          <w:sz w:val="28"/>
-          <w:szCs w:val="28"/>
-          <w:lang w:val="ru-RU"/>
-        </w:rPr>
-      </w:pPr>
-      <w:r>
-        <w:rPr>
-          <w:rFonts w:ascii="Times New Roman" w:hAnsi="Times New Roman" w:cs="Times New Roman"/>
-          <w:color w:val="FF0000"/>
-          <w:sz w:val="28"/>
-          <w:szCs w:val="28"/>
-        </w:rPr>
-        <w:t>TDB</w:t>
+          <w:sz w:val="28"/>
+          <w:szCs w:val="28"/>
+          <w:lang w:val="ru-RU"/>
+        </w:rPr>
+      </w:pPr>
+      <w:r>
+        <w:rPr>
+          <w:rFonts w:ascii="Times New Roman" w:hAnsi="Times New Roman" w:cs="Times New Roman"/>
+          <w:sz w:val="28"/>
+          <w:szCs w:val="28"/>
+          <w:lang w:val="ru-RU"/>
+        </w:rPr>
+        <w:t xml:space="preserve">В качестве СУБД для базы данных было решено выбрать </w:t>
+      </w:r>
+      <w:r>
+        <w:rPr>
+          <w:rFonts w:ascii="Times New Roman" w:hAnsi="Times New Roman" w:cs="Times New Roman"/>
+          <w:sz w:val="28"/>
+          <w:szCs w:val="28"/>
+          <w:lang w:val="ru-RU"/>
+        </w:rPr>
+        <w:t xml:space="preserve">СУБД </w:t>
+      </w:r>
+      <w:r>
+        <w:rPr>
+          <w:rFonts w:ascii="Times New Roman" w:hAnsi="Times New Roman" w:cs="Times New Roman"/>
+          <w:sz w:val="28"/>
+          <w:szCs w:val="28"/>
+          <w:lang w:val="ru-RU"/>
+        </w:rPr>
+        <w:t>Oracle.</w:t>
+      </w:r>
+      <w:r>
+        <w:rPr>
+          <w:rFonts w:ascii="Times New Roman" w:hAnsi="Times New Roman" w:cs="Times New Roman"/>
+          <w:sz w:val="28"/>
+          <w:szCs w:val="28"/>
+          <w:lang w:val="ru-RU"/>
+        </w:rPr>
+        <w:t xml:space="preserve"> </w:t>
+      </w:r>
+      <w:r>
+        <w:rPr>
+          <w:rFonts w:ascii="Times New Roman" w:hAnsi="Times New Roman" w:cs="Times New Roman"/>
+          <w:sz w:val="28"/>
+          <w:szCs w:val="28"/>
+          <w:lang w:val="ru-RU"/>
+        </w:rPr>
+        <w:t>Данное решение базируется на следующих факторах:</w:t>
+      </w:r>
+    </w:p>
+    <w:p>
+      <w:pPr>
+        <w:pStyle w:val="ListParagraph"/>
+        <w:numPr>
+          <w:ilvl w:val="0"/>
+          <w:numId w:val="6"/>
+        </w:numPr>
+        <w:spacing w:after="0" w:line="360" w:lineRule="auto"/>
+        <w:jc w:val="both"/>
+        <w:rPr>
+          <w:rFonts w:ascii="Times New Roman" w:hAnsi="Times New Roman" w:cs="Times New Roman"/>
+          <w:sz w:val="28"/>
+          <w:szCs w:val="28"/>
+          <w:lang w:val="ru-RU"/>
+        </w:rPr>
+      </w:pPr>
+      <w:r>
+        <w:rPr>
+          <w:rFonts w:ascii="Times New Roman" w:hAnsi="Times New Roman" w:cs="Times New Roman"/>
+          <w:sz w:val="28"/>
+          <w:szCs w:val="28"/>
+          <w:lang w:val="ru-RU"/>
+        </w:rPr>
+        <w:t>высокая п</w:t>
+      </w:r>
+      <w:r>
+        <w:rPr>
+          <w:rFonts w:ascii="Times New Roman" w:hAnsi="Times New Roman" w:cs="Times New Roman"/>
+          <w:sz w:val="28"/>
+          <w:szCs w:val="28"/>
+          <w:lang w:val="ru-RU"/>
+        </w:rPr>
+        <w:t>роизводительность</w:t>
+      </w:r>
+    </w:p>
+    <w:p>
+      <w:pPr>
+        <w:pStyle w:val="ListParagraph"/>
+        <w:numPr>
+          <w:ilvl w:val="0"/>
+          <w:numId w:val="6"/>
+        </w:numPr>
+        <w:spacing w:after="0" w:line="360" w:lineRule="auto"/>
+        <w:jc w:val="both"/>
+        <w:rPr>
+          <w:rFonts w:ascii="Times New Roman" w:hAnsi="Times New Roman" w:cs="Times New Roman"/>
+          <w:sz w:val="28"/>
+          <w:szCs w:val="28"/>
+          <w:lang w:val="ru-RU"/>
+        </w:rPr>
+      </w:pPr>
+      <w:r>
+        <w:rPr>
+          <w:rFonts w:ascii="Times New Roman" w:hAnsi="Times New Roman" w:cs="Times New Roman"/>
+          <w:sz w:val="28"/>
+          <w:szCs w:val="28"/>
+          <w:lang w:val="ru-RU"/>
+        </w:rPr>
+        <w:t>масштабируемость</w:t>
+      </w:r>
+    </w:p>
+    <w:p>
+      <w:pPr>
+        <w:pStyle w:val="ListParagraph"/>
+        <w:numPr>
+          <w:ilvl w:val="0"/>
+          <w:numId w:val="6"/>
+        </w:numPr>
+        <w:spacing w:after="0" w:line="360" w:lineRule="auto"/>
+        <w:jc w:val="both"/>
+        <w:rPr>
+          <w:rFonts w:ascii="Times New Roman" w:hAnsi="Times New Roman" w:cs="Times New Roman"/>
+          <w:sz w:val="28"/>
+          <w:szCs w:val="28"/>
+          <w:lang w:val="ru-RU"/>
+        </w:rPr>
+      </w:pPr>
+      <w:r>
+        <w:rPr>
+          <w:rFonts w:ascii="Times New Roman" w:hAnsi="Times New Roman" w:cs="Times New Roman"/>
+          <w:sz w:val="28"/>
+          <w:szCs w:val="28"/>
+          <w:lang w:val="ru-RU"/>
+        </w:rPr>
+        <w:t xml:space="preserve">поддержка </w:t>
+      </w:r>
+      <w:r>
+        <w:rPr>
+          <w:rFonts w:ascii="Times New Roman" w:hAnsi="Times New Roman" w:cs="Times New Roman"/>
+          <w:sz w:val="28"/>
+          <w:szCs w:val="28"/>
+          <w:lang w:val="ru-RU"/>
+        </w:rPr>
+        <w:t>24/7</w:t>
+      </w:r>
+    </w:p>
+    <w:p>
+      <w:pPr>
+        <w:pStyle w:val="ListParagraph"/>
+        <w:numPr>
+          <w:ilvl w:val="0"/>
+          <w:numId w:val="6"/>
+        </w:numPr>
+        <w:spacing w:after="0" w:line="360" w:lineRule="auto"/>
+        <w:jc w:val="both"/>
+        <w:rPr>
+          <w:rFonts w:ascii="Times New Roman" w:hAnsi="Times New Roman" w:cs="Times New Roman"/>
+          <w:sz w:val="28"/>
+          <w:szCs w:val="28"/>
+          <w:lang w:val="ru-RU"/>
+        </w:rPr>
+      </w:pPr>
+      <w:r>
+        <w:rPr>
+          <w:rFonts w:ascii="Times New Roman" w:hAnsi="Times New Roman" w:cs="Times New Roman"/>
+          <w:sz w:val="28"/>
+          <w:szCs w:val="28"/>
+          <w:lang w:val="ru-RU"/>
+        </w:rPr>
+        <w:t>надежность (</w:t>
+      </w:r>
+      <w:r>
+        <w:rPr>
+          <w:rFonts w:ascii="Times New Roman" w:hAnsi="Times New Roman" w:cs="Times New Roman"/>
+          <w:sz w:val="28"/>
+          <w:szCs w:val="28"/>
+          <w:lang w:val="ru-RU"/>
+        </w:rPr>
+        <w:t>отлаженность процедур резервно</w:t>
+      </w:r>
+      <w:r>
+        <w:rPr>
+          <w:rFonts w:ascii="Times New Roman" w:hAnsi="Times New Roman" w:cs="Times New Roman"/>
+          <w:sz w:val="28"/>
+          <w:szCs w:val="28"/>
+          <w:lang w:val="ru-RU"/>
+        </w:rPr>
+        <w:t>го копирования</w:t>
+      </w:r>
+      <w:r>
+        <w:rPr>
+          <w:rFonts w:ascii="Times New Roman" w:hAnsi="Times New Roman" w:cs="Times New Roman"/>
+          <w:sz w:val="28"/>
+          <w:szCs w:val="28"/>
+          <w:lang w:val="ru-RU"/>
+        </w:rPr>
+        <w:t xml:space="preserve"> и восстановления</w:t>
+      </w:r>
+      <w:r>
+        <w:rPr>
+          <w:rFonts w:ascii="Times New Roman" w:hAnsi="Times New Roman" w:cs="Times New Roman"/>
+          <w:sz w:val="28"/>
+          <w:szCs w:val="28"/>
+          <w:lang w:val="ru-RU"/>
+        </w:rPr>
+        <w:t>)</w:t>
+      </w:r>
+    </w:p>
+    <w:p>
+      <w:pPr>
+        <w:pStyle w:val="ListParagraph"/>
+        <w:numPr>
+          <w:ilvl w:val="0"/>
+          <w:numId w:val="6"/>
+        </w:numPr>
+        <w:spacing w:after="0" w:line="360" w:lineRule="auto"/>
+        <w:jc w:val="both"/>
+        <w:rPr>
+          <w:rFonts w:ascii="Times New Roman" w:hAnsi="Times New Roman" w:cs="Times New Roman"/>
+          <w:sz w:val="28"/>
+          <w:szCs w:val="28"/>
+          <w:lang w:val="ru-RU"/>
+        </w:rPr>
+      </w:pPr>
+      <w:r>
+        <w:rPr>
+          <w:rFonts w:ascii="Times New Roman" w:hAnsi="Times New Roman" w:cs="Times New Roman"/>
+          <w:sz w:val="28"/>
+          <w:szCs w:val="28"/>
+          <w:lang w:val="ru-RU"/>
+        </w:rPr>
+        <w:t>большое сообщество программистов</w:t>
+      </w:r>
+      <w:r>
+        <w:rPr>
+          <w:rFonts w:ascii="Times New Roman" w:hAnsi="Times New Roman" w:cs="Times New Roman"/>
+          <w:sz w:val="28"/>
+          <w:szCs w:val="28"/>
+          <w:lang w:val="ru-RU"/>
+        </w:rPr>
+        <w:t xml:space="preserve"> и </w:t>
+      </w:r>
+      <w:r>
+        <w:rPr>
+          <w:rFonts w:ascii="Times New Roman" w:hAnsi="Times New Roman" w:cs="Times New Roman"/>
+          <w:sz w:val="28"/>
+          <w:szCs w:val="28"/>
+          <w:lang w:val="ru-RU"/>
+        </w:rPr>
+        <w:t>доступность документации.</w:t>
       </w:r>
     </w:p>
     <w:p>
@@ -25071,6 +25971,162 @@
           <w:lang w:val="ru-RU"/>
         </w:rPr>
       </w:pPr>
+      <w:r>
+        <w:rPr>
+          <w:rFonts w:ascii="Times New Roman" w:hAnsi="Times New Roman" w:cs="Times New Roman"/>
+          <w:sz w:val="28"/>
+          <w:szCs w:val="28"/>
+          <w:lang w:val="ru-RU"/>
+        </w:rPr>
+        <w:t xml:space="preserve">Одним из существенных недостатков </w:t>
+      </w:r>
+      <w:r>
+        <w:rPr>
+          <w:rFonts w:ascii="Times New Roman" w:hAnsi="Times New Roman" w:cs="Times New Roman"/>
+          <w:sz w:val="28"/>
+          <w:szCs w:val="28"/>
+          <w:lang w:val="ru-RU"/>
+        </w:rPr>
+        <w:t>СУБД Oracle</w:t>
+      </w:r>
+      <w:r>
+        <w:rPr>
+          <w:rFonts w:ascii="Times New Roman" w:hAnsi="Times New Roman" w:cs="Times New Roman"/>
+          <w:sz w:val="28"/>
+          <w:szCs w:val="28"/>
+          <w:lang w:val="ru-RU"/>
+        </w:rPr>
+        <w:t xml:space="preserve"> является то, что данный продукт в основном является платным. Но</w:t>
+      </w:r>
+      <w:r>
+        <w:rPr>
+          <w:rFonts w:ascii="Times New Roman" w:hAnsi="Times New Roman" w:cs="Times New Roman"/>
+          <w:sz w:val="28"/>
+          <w:szCs w:val="28"/>
+          <w:lang w:val="ru-RU"/>
+        </w:rPr>
+        <w:t xml:space="preserve"> у Oracle также имеется бесплатная редакция СУБД Oracle Database. Это редакция eXpress Edition (XE). Она доступна для скачивания на сайте </w:t>
+      </w:r>
+      <w:hyperlink r:id="rId33" w:history="1">
+        <w:r>
+          <w:rPr>
+            <w:rStyle w:val="Hyperlink"/>
+            <w:rFonts w:ascii="Times New Roman" w:hAnsi="Times New Roman" w:cs="Times New Roman"/>
+            <w:sz w:val="28"/>
+            <w:szCs w:val="28"/>
+            <w:lang w:val="ru-RU"/>
+          </w:rPr>
+          <w:t>https://www.oracle.com/</w:t>
+        </w:r>
+      </w:hyperlink>
+      <w:r>
+        <w:rPr>
+          <w:rFonts w:ascii="Times New Roman" w:hAnsi="Times New Roman" w:cs="Times New Roman"/>
+          <w:sz w:val="28"/>
+          <w:szCs w:val="28"/>
+          <w:lang w:val="ru-RU"/>
+        </w:rPr>
+        <w:t xml:space="preserve"> </w:t>
+      </w:r>
+      <w:r>
+        <w:rPr>
+          <w:rFonts w:ascii="Times New Roman" w:hAnsi="Times New Roman" w:cs="Times New Roman"/>
+          <w:sz w:val="28"/>
+          <w:szCs w:val="28"/>
+          <w:lang w:val="ru-RU"/>
+        </w:rPr>
+        <w:t xml:space="preserve">, абсолютна бесплатна для использования в бизнесе и имеет версии под Windows и Linux. Если </w:t>
+      </w:r>
+      <w:r>
+        <w:rPr>
+          <w:rFonts w:ascii="Times New Roman" w:hAnsi="Times New Roman" w:cs="Times New Roman"/>
+          <w:sz w:val="28"/>
+          <w:szCs w:val="28"/>
+          <w:lang w:val="ru-RU"/>
+        </w:rPr>
+        <w:t xml:space="preserve">бесплатная версия </w:t>
+      </w:r>
+      <w:r>
+        <w:rPr>
+          <w:rFonts w:ascii="Times New Roman" w:hAnsi="Times New Roman" w:cs="Times New Roman"/>
+          <w:sz w:val="28"/>
+          <w:szCs w:val="28"/>
+          <w:lang w:val="ru-RU"/>
+        </w:rPr>
+        <w:t xml:space="preserve">в будущем перестанет удовлетворять растущие потребности бизнеса, тогда есть возможность </w:t>
+      </w:r>
+      <w:r>
+        <w:rPr>
+          <w:rFonts w:ascii="Times New Roman" w:hAnsi="Times New Roman" w:cs="Times New Roman"/>
+          <w:sz w:val="28"/>
+          <w:szCs w:val="28"/>
+          <w:lang w:val="ru-RU"/>
+        </w:rPr>
+        <w:t>с минимальными затратами времени и ресурсов</w:t>
+      </w:r>
+      <w:r>
+        <w:rPr>
+          <w:rFonts w:ascii="Times New Roman" w:hAnsi="Times New Roman" w:cs="Times New Roman"/>
+          <w:sz w:val="28"/>
+          <w:szCs w:val="28"/>
+          <w:lang w:val="ru-RU"/>
+        </w:rPr>
+        <w:t xml:space="preserve"> </w:t>
+      </w:r>
+      <w:r>
+        <w:rPr>
+          <w:rFonts w:ascii="Times New Roman" w:hAnsi="Times New Roman" w:cs="Times New Roman"/>
+          <w:sz w:val="28"/>
+          <w:szCs w:val="28"/>
+          <w:lang w:val="ru-RU"/>
+        </w:rPr>
+        <w:t>перейти на коммерческ</w:t>
+      </w:r>
+      <w:r>
+        <w:rPr>
+          <w:rFonts w:ascii="Times New Roman" w:hAnsi="Times New Roman" w:cs="Times New Roman"/>
+          <w:sz w:val="28"/>
+          <w:szCs w:val="28"/>
+          <w:lang w:val="ru-RU"/>
+        </w:rPr>
+        <w:t>ую версию Oracle</w:t>
+      </w:r>
+      <w:r>
+        <w:rPr>
+          <w:rFonts w:ascii="Times New Roman" w:hAnsi="Times New Roman" w:cs="Times New Roman"/>
+          <w:sz w:val="28"/>
+          <w:szCs w:val="28"/>
+          <w:lang w:val="ru-RU"/>
+        </w:rPr>
+        <w:t xml:space="preserve"> СУБД, предлагающ</w:t>
+      </w:r>
+      <w:r>
+        <w:rPr>
+          <w:rFonts w:ascii="Times New Roman" w:hAnsi="Times New Roman" w:cs="Times New Roman"/>
+          <w:sz w:val="28"/>
+          <w:szCs w:val="28"/>
+          <w:lang w:val="ru-RU"/>
+        </w:rPr>
+        <w:t>ую</w:t>
+      </w:r>
+      <w:r>
+        <w:rPr>
+          <w:rFonts w:ascii="Times New Roman" w:hAnsi="Times New Roman" w:cs="Times New Roman"/>
+          <w:sz w:val="28"/>
+          <w:szCs w:val="28"/>
+          <w:lang w:val="ru-RU"/>
+        </w:rPr>
+        <w:t xml:space="preserve"> более полный функционал</w:t>
+      </w:r>
+      <w:r>
+        <w:rPr>
+          <w:rFonts w:ascii="Times New Roman" w:hAnsi="Times New Roman" w:cs="Times New Roman"/>
+          <w:sz w:val="28"/>
+          <w:szCs w:val="28"/>
+          <w:lang w:val="ru-RU"/>
+        </w:rPr>
+        <w:t>.</w:t>
+      </w:r>
     </w:p>
     <w:p>
       <w:pPr>
@@ -25587,7 +26643,7 @@
                     </pic:cNvPicPr>
                   </pic:nvPicPr>
                   <pic:blipFill>
-                    <a:blip r:embed="rId31">
+                    <a:blip r:embed="rId34">
                       <a:extLst>
                         <a:ext uri="{28A0092B-C50C-407E-A947-70E740481C1C}">
                           <a14:useLocalDpi xmlns:a14="http://schemas.microsoft.com/office/drawing/2010/main" val="0"/>
@@ -25763,6 +26819,7 @@
           <w:szCs w:val="28"/>
           <w:lang w:val="ru-RU"/>
         </w:rPr>
+        <w:lastRenderedPageBreak/>
         <w:t>UML диаграмма классов</w:t>
       </w:r>
     </w:p>
@@ -26692,7 +27749,7 @@
         </w:rPr>
         <w:t xml:space="preserve">2. Курс «Проектирование информационных систем» Национального Открытого Университета «ИНТУИТ» [Электронный ресурс] - Режим доступа: </w:t>
       </w:r>
-      <w:hyperlink r:id="rId32" w:history="1">
+      <w:hyperlink r:id="rId35" w:history="1">
         <w:r>
           <w:rPr>
             <w:color w:val="FF0000"/>
@@ -31459,62 +32516,62 @@
     </dgm:pt>
   </dgm:ptLst>
   <dgm:cxnLst>
-    <dgm:cxn modelId="{6E313782-A864-490A-BE8A-5BFE4DD4811E}" type="presOf" srcId="{240FB904-F405-4822-8F2D-4AA67CD4FB4B}" destId="{57549C93-3341-4939-8425-E6901F2D1E72}" srcOrd="0" destOrd="0" presId="urn:microsoft.com/office/officeart/2005/8/layout/process4"/>
-    <dgm:cxn modelId="{AA182C28-A893-4314-A28E-D56296EBAA8C}" type="presOf" srcId="{3422A562-F95B-4716-AD2A-089AC532883F}" destId="{3B3603DC-F607-43E9-BE58-A8FE5B317A99}" srcOrd="0" destOrd="0" presId="urn:microsoft.com/office/officeart/2005/8/layout/process4"/>
-    <dgm:cxn modelId="{E7E16EEF-9E28-422B-9C03-5AC681C0340B}" type="presOf" srcId="{9C786E80-4100-4034-B67C-2D599E6EFC83}" destId="{D0BDAE9C-BC85-415A-8584-6A2A667C8717}" srcOrd="1" destOrd="0" presId="urn:microsoft.com/office/officeart/2005/8/layout/process4"/>
+    <dgm:cxn modelId="{088C0764-3CFA-49A3-9241-6493BA79E4DF}" type="presOf" srcId="{BE2A56AA-8992-4501-93A0-5D1145C74BBE}" destId="{12EAA1EF-9E85-4925-A14C-32CD573D829A}" srcOrd="0" destOrd="0" presId="urn:microsoft.com/office/officeart/2005/8/layout/process4"/>
+    <dgm:cxn modelId="{C0D39FD8-799A-4BE3-987F-1F783A7CBC05}" type="presOf" srcId="{240FB904-F405-4822-8F2D-4AA67CD4FB4B}" destId="{57549C93-3341-4939-8425-E6901F2D1E72}" srcOrd="0" destOrd="0" presId="urn:microsoft.com/office/officeart/2005/8/layout/process4"/>
+    <dgm:cxn modelId="{4DA3F7C3-5E61-462C-9E0C-14E8CEFDFAC9}" type="presOf" srcId="{05347B86-F5CA-448F-BC8B-F1018AC11003}" destId="{A6258F7C-E7DC-4AEF-B98C-8269554C2D68}" srcOrd="0" destOrd="0" presId="urn:microsoft.com/office/officeart/2005/8/layout/process4"/>
     <dgm:cxn modelId="{4B364F3A-09DD-41BB-B885-6313CDF792D8}" srcId="{3422A562-F95B-4716-AD2A-089AC532883F}" destId="{D5B98A43-89CD-4F64-8781-55E268B58EFF}" srcOrd="2" destOrd="0" parTransId="{135EBDA4-9187-4F9D-99D1-4D84A7F71A83}" sibTransId="{D0D36206-B246-441C-84BD-044E885CE928}"/>
     <dgm:cxn modelId="{6E02418D-85FE-476C-9E9B-0FAD59A5717F}" srcId="{9C786E80-4100-4034-B67C-2D599E6EFC83}" destId="{9F919CDA-BF44-47FD-9666-482E6AA50C3B}" srcOrd="0" destOrd="0" parTransId="{22832FBE-291A-4ECB-AC9C-2BCC89A667BF}" sibTransId="{B72392CA-AECC-4B6B-AC56-E24EE138C28B}"/>
+    <dgm:cxn modelId="{CF1C2D36-C4F4-46F9-ACD7-2D00455A82C6}" type="presOf" srcId="{D5B98A43-89CD-4F64-8781-55E268B58EFF}" destId="{C7650335-E9D4-4C66-8A87-8BC7E93E5F5F}" srcOrd="0" destOrd="0" presId="urn:microsoft.com/office/officeart/2005/8/layout/process4"/>
     <dgm:cxn modelId="{F15166E6-7868-4A2B-B236-280B84D25427}" srcId="{56A87C33-0306-46EB-8D46-9948E7E152BE}" destId="{05347B86-F5CA-448F-BC8B-F1018AC11003}" srcOrd="3" destOrd="0" parTransId="{CA4E7E30-5D8A-4878-BA2D-94C9C3E1350F}" sibTransId="{F2BB8203-9217-47F1-B801-9DBF431AF2E7}"/>
     <dgm:cxn modelId="{51930D93-7FD5-42E9-A4C6-C280BE22F27E}" srcId="{56A87C33-0306-46EB-8D46-9948E7E152BE}" destId="{6899161B-EE81-49F2-83F4-B585255B5510}" srcOrd="2" destOrd="0" parTransId="{9EB4C408-A3D0-4426-BB66-7852D15F8B22}" sibTransId="{36783197-589B-40A7-BA17-550C42EC4C4F}"/>
     <dgm:cxn modelId="{C0A6223E-3637-444D-8FFB-9B63938A63AA}" srcId="{56A87C33-0306-46EB-8D46-9948E7E152BE}" destId="{3422A562-F95B-4716-AD2A-089AC532883F}" srcOrd="1" destOrd="0" parTransId="{E622A8D7-C0CE-40D6-8CB5-139F531FB680}" sibTransId="{8A04DE41-15EC-4C3B-B29E-6C79D4C2A281}"/>
-    <dgm:cxn modelId="{A40C2492-C2C0-42C2-B7BB-4B76755089B6}" type="presOf" srcId="{3422A562-F95B-4716-AD2A-089AC532883F}" destId="{5963C197-C465-4985-891E-B5CA12AEB3A0}" srcOrd="1" destOrd="0" presId="urn:microsoft.com/office/officeart/2005/8/layout/process4"/>
-    <dgm:cxn modelId="{1EFF7511-4866-4B81-BE08-218C931E1E5B}" type="presOf" srcId="{BE2A56AA-8992-4501-93A0-5D1145C74BBE}" destId="{12EAA1EF-9E85-4925-A14C-32CD573D829A}" srcOrd="0" destOrd="0" presId="urn:microsoft.com/office/officeart/2005/8/layout/process4"/>
-    <dgm:cxn modelId="{BD7C6CF3-3298-4366-8C57-1E2AD8BF7F15}" type="presOf" srcId="{9C786E80-4100-4034-B67C-2D599E6EFC83}" destId="{9AC47CEA-75AD-4115-96FB-53A072CE338C}" srcOrd="0" destOrd="0" presId="urn:microsoft.com/office/officeart/2005/8/layout/process4"/>
-    <dgm:cxn modelId="{9A732C13-4E56-454F-98A1-C202EABC2595}" type="presOf" srcId="{6899161B-EE81-49F2-83F4-B585255B5510}" destId="{EDD83A74-D1B9-461A-9175-DD4E0D4B9BAB}" srcOrd="1" destOrd="0" presId="urn:microsoft.com/office/officeart/2005/8/layout/process4"/>
-    <dgm:cxn modelId="{B552C4FE-8505-4340-96BB-BBC1FA95F9E7}" type="presOf" srcId="{2552B130-2ED8-45E7-A685-6FCE40195688}" destId="{A63A9509-88F8-48ED-A09C-83B575D84D98}" srcOrd="0" destOrd="0" presId="urn:microsoft.com/office/officeart/2005/8/layout/process4"/>
+    <dgm:cxn modelId="{FE822C7D-C535-4BA4-9A34-3D3A9E5F96B6}" type="presOf" srcId="{3422A562-F95B-4716-AD2A-089AC532883F}" destId="{5963C197-C465-4985-891E-B5CA12AEB3A0}" srcOrd="1" destOrd="0" presId="urn:microsoft.com/office/officeart/2005/8/layout/process4"/>
+    <dgm:cxn modelId="{B00D56D4-43A4-4C03-ACD1-6A00F5B59A8F}" type="presOf" srcId="{56A87C33-0306-46EB-8D46-9948E7E152BE}" destId="{E97FD4C3-FE9A-4DBF-8C3B-DBE9E1E5CA3C}" srcOrd="0" destOrd="0" presId="urn:microsoft.com/office/officeart/2005/8/layout/process4"/>
+    <dgm:cxn modelId="{3C7B316E-9C72-4638-8A3E-EFA4EA9F2AD3}" type="presOf" srcId="{6899161B-EE81-49F2-83F4-B585255B5510}" destId="{A421F482-7F4A-41D0-B067-12692ABF4E57}" srcOrd="0" destOrd="0" presId="urn:microsoft.com/office/officeart/2005/8/layout/process4"/>
+    <dgm:cxn modelId="{60EC323D-6730-4BF2-9A5A-4BE4915A8BF2}" type="presOf" srcId="{6899161B-EE81-49F2-83F4-B585255B5510}" destId="{EDD83A74-D1B9-461A-9175-DD4E0D4B9BAB}" srcOrd="1" destOrd="0" presId="urn:microsoft.com/office/officeart/2005/8/layout/process4"/>
+    <dgm:cxn modelId="{39B53517-4F37-4D30-8823-EB4A825F63BB}" type="presOf" srcId="{9C786E80-4100-4034-B67C-2D599E6EFC83}" destId="{9AC47CEA-75AD-4115-96FB-53A072CE338C}" srcOrd="0" destOrd="0" presId="urn:microsoft.com/office/officeart/2005/8/layout/process4"/>
     <dgm:cxn modelId="{EA0EC7F1-EB71-48BD-9040-729C1BF49D77}" srcId="{9C786E80-4100-4034-B67C-2D599E6EFC83}" destId="{240FB904-F405-4822-8F2D-4AA67CD4FB4B}" srcOrd="1" destOrd="0" parTransId="{C2A608E5-DA3E-4904-95A3-7B06A45D9A49}" sibTransId="{7E007DCC-2829-451E-A757-9939F872EA59}"/>
-    <dgm:cxn modelId="{9731C045-6C3D-47FE-B77B-EF6225726DE3}" type="presOf" srcId="{6899161B-EE81-49F2-83F4-B585255B5510}" destId="{A421F482-7F4A-41D0-B067-12692ABF4E57}" srcOrd="0" destOrd="0" presId="urn:microsoft.com/office/officeart/2005/8/layout/process4"/>
-    <dgm:cxn modelId="{7468BC31-F097-4CA6-9E03-5421877D8A70}" type="presOf" srcId="{05347B86-F5CA-448F-BC8B-F1018AC11003}" destId="{A6258F7C-E7DC-4AEF-B98C-8269554C2D68}" srcOrd="0" destOrd="0" presId="urn:microsoft.com/office/officeart/2005/8/layout/process4"/>
-    <dgm:cxn modelId="{8F26B108-0E6E-4E75-B788-1A405041FB65}" type="presOf" srcId="{9F919CDA-BF44-47FD-9666-482E6AA50C3B}" destId="{A0DD402C-EC5D-45AF-AF51-7ABF644E7E0A}" srcOrd="0" destOrd="0" presId="urn:microsoft.com/office/officeart/2005/8/layout/process4"/>
-    <dgm:cxn modelId="{87DD608D-D525-48B2-8D3B-2638F32E368E}" type="presOf" srcId="{D5B98A43-89CD-4F64-8781-55E268B58EFF}" destId="{C7650335-E9D4-4C66-8A87-8BC7E93E5F5F}" srcOrd="0" destOrd="0" presId="urn:microsoft.com/office/officeart/2005/8/layout/process4"/>
+    <dgm:cxn modelId="{7BBAD6C3-899A-4E2C-8E7D-B44BEF7842C0}" type="presOf" srcId="{9F919CDA-BF44-47FD-9666-482E6AA50C3B}" destId="{A0DD402C-EC5D-45AF-AF51-7ABF644E7E0A}" srcOrd="0" destOrd="0" presId="urn:microsoft.com/office/officeart/2005/8/layout/process4"/>
+    <dgm:cxn modelId="{2CE95682-2B43-4982-9325-026F33746E44}" type="presOf" srcId="{8DCB1CA3-DF4E-4367-B98A-4D930F85C4FC}" destId="{DEC82F18-8156-4469-8163-30077F794BCE}" srcOrd="0" destOrd="0" presId="urn:microsoft.com/office/officeart/2005/8/layout/process4"/>
+    <dgm:cxn modelId="{81D75A39-3ABA-4E84-8455-AA2281ED3545}" type="presOf" srcId="{E7C1C1B9-E4E8-44D9-8BC6-500B1A8BD805}" destId="{8F483AEF-25F9-48F6-93FE-674A474B5B42}" srcOrd="0" destOrd="0" presId="urn:microsoft.com/office/officeart/2005/8/layout/process4"/>
+    <dgm:cxn modelId="{D6D475DF-863E-4458-ACAB-70D986BD7D5C}" type="presOf" srcId="{3422A562-F95B-4716-AD2A-089AC532883F}" destId="{3B3603DC-F607-43E9-BE58-A8FE5B317A99}" srcOrd="0" destOrd="0" presId="urn:microsoft.com/office/officeart/2005/8/layout/process4"/>
     <dgm:cxn modelId="{620B6D12-EAD5-4836-A296-2442FA772E26}" srcId="{6899161B-EE81-49F2-83F4-B585255B5510}" destId="{2552B130-2ED8-45E7-A685-6FCE40195688}" srcOrd="0" destOrd="0" parTransId="{8C86677C-26DF-4366-9BD4-10D8AE23D74C}" sibTransId="{54167932-AF5C-4368-9EDA-0F3ECA453E86}"/>
-    <dgm:cxn modelId="{5B5194F2-76DF-4EDD-95E6-B92A3F78B487}" type="presOf" srcId="{E7C1C1B9-E4E8-44D9-8BC6-500B1A8BD805}" destId="{8F483AEF-25F9-48F6-93FE-674A474B5B42}" srcOrd="0" destOrd="0" presId="urn:microsoft.com/office/officeart/2005/8/layout/process4"/>
-    <dgm:cxn modelId="{905F899B-FC74-4E35-8035-CB093F52195E}" type="presOf" srcId="{56A87C33-0306-46EB-8D46-9948E7E152BE}" destId="{E97FD4C3-FE9A-4DBF-8C3B-DBE9E1E5CA3C}" srcOrd="0" destOrd="0" presId="urn:microsoft.com/office/officeart/2005/8/layout/process4"/>
     <dgm:cxn modelId="{2ACBF527-E3DC-455B-8554-588CFA6A9ED8}" srcId="{56A87C33-0306-46EB-8D46-9948E7E152BE}" destId="{9C786E80-4100-4034-B67C-2D599E6EFC83}" srcOrd="0" destOrd="0" parTransId="{F8534A39-2D5C-4F07-91B7-0578002156FF}" sibTransId="{9EB2D8CC-8302-4293-894F-BB471679F332}"/>
-    <dgm:cxn modelId="{104CDE09-ED09-4A7C-9FBC-BE733C477433}" type="presOf" srcId="{8DCB1CA3-DF4E-4367-B98A-4D930F85C4FC}" destId="{DEC82F18-8156-4469-8163-30077F794BCE}" srcOrd="0" destOrd="0" presId="urn:microsoft.com/office/officeart/2005/8/layout/process4"/>
+    <dgm:cxn modelId="{BB182FBA-5437-475E-88BD-E58E7F27C23B}" type="presOf" srcId="{2552B130-2ED8-45E7-A685-6FCE40195688}" destId="{A63A9509-88F8-48ED-A09C-83B575D84D98}" srcOrd="0" destOrd="0" presId="urn:microsoft.com/office/officeart/2005/8/layout/process4"/>
+    <dgm:cxn modelId="{DCFB9FA0-5E23-4CCD-B258-4EEAB13184A4}" type="presOf" srcId="{9C786E80-4100-4034-B67C-2D599E6EFC83}" destId="{D0BDAE9C-BC85-415A-8584-6A2A667C8717}" srcOrd="1" destOrd="0" presId="urn:microsoft.com/office/officeart/2005/8/layout/process4"/>
+    <dgm:cxn modelId="{0685659F-BECD-4BD2-A7B2-7C97E5B6E52F}" srcId="{3422A562-F95B-4716-AD2A-089AC532883F}" destId="{BE2A56AA-8992-4501-93A0-5D1145C74BBE}" srcOrd="0" destOrd="0" parTransId="{E20119E3-4727-4881-A4C2-E4851BE8DF52}" sibTransId="{AF22FBE8-B3FD-494E-99B9-488ACE895652}"/>
     <dgm:cxn modelId="{C554FE2C-DFA9-440B-BE01-9228571BADBC}" srcId="{3422A562-F95B-4716-AD2A-089AC532883F}" destId="{E7C1C1B9-E4E8-44D9-8BC6-500B1A8BD805}" srcOrd="1" destOrd="0" parTransId="{489CC797-9460-4255-8320-D9A9609D28E1}" sibTransId="{1A1CA101-5FC2-4125-85C7-0A43A889C75A}"/>
-    <dgm:cxn modelId="{0685659F-BECD-4BD2-A7B2-7C97E5B6E52F}" srcId="{3422A562-F95B-4716-AD2A-089AC532883F}" destId="{BE2A56AA-8992-4501-93A0-5D1145C74BBE}" srcOrd="0" destOrd="0" parTransId="{E20119E3-4727-4881-A4C2-E4851BE8DF52}" sibTransId="{AF22FBE8-B3FD-494E-99B9-488ACE895652}"/>
     <dgm:cxn modelId="{BDB34204-1FCD-4F01-88B7-67A448A68E1D}" srcId="{6899161B-EE81-49F2-83F4-B585255B5510}" destId="{8DCB1CA3-DF4E-4367-B98A-4D930F85C4FC}" srcOrd="1" destOrd="0" parTransId="{FB4A451B-FA24-473A-A2DB-ACE16F6999C3}" sibTransId="{B64A1679-1460-4B6C-943F-04F129413DDF}"/>
-    <dgm:cxn modelId="{B8D86210-8346-43FB-B8A9-4643191218B4}" type="presParOf" srcId="{E97FD4C3-FE9A-4DBF-8C3B-DBE9E1E5CA3C}" destId="{C5014522-159F-41B2-A664-0104672D8712}" srcOrd="0" destOrd="0" presId="urn:microsoft.com/office/officeart/2005/8/layout/process4"/>
-    <dgm:cxn modelId="{708F0BE9-5A14-476A-810D-57136C85A4EC}" type="presParOf" srcId="{C5014522-159F-41B2-A664-0104672D8712}" destId="{A6258F7C-E7DC-4AEF-B98C-8269554C2D68}" srcOrd="0" destOrd="0" presId="urn:microsoft.com/office/officeart/2005/8/layout/process4"/>
-    <dgm:cxn modelId="{193E3EED-CD55-48BA-A29B-6EF7369C7582}" type="presParOf" srcId="{E97FD4C3-FE9A-4DBF-8C3B-DBE9E1E5CA3C}" destId="{57611729-93E9-4AF3-9B9C-45CA1161D578}" srcOrd="1" destOrd="0" presId="urn:microsoft.com/office/officeart/2005/8/layout/process4"/>
-    <dgm:cxn modelId="{90278594-BBDE-4DC1-B0C5-B61252AE61B2}" type="presParOf" srcId="{E97FD4C3-FE9A-4DBF-8C3B-DBE9E1E5CA3C}" destId="{63FAF86E-6BE8-43E4-9645-0C1E5910C93B}" srcOrd="2" destOrd="0" presId="urn:microsoft.com/office/officeart/2005/8/layout/process4"/>
-    <dgm:cxn modelId="{DCB77E46-D78E-41EE-8833-457659F43168}" type="presParOf" srcId="{63FAF86E-6BE8-43E4-9645-0C1E5910C93B}" destId="{A421F482-7F4A-41D0-B067-12692ABF4E57}" srcOrd="0" destOrd="0" presId="urn:microsoft.com/office/officeart/2005/8/layout/process4"/>
-    <dgm:cxn modelId="{BD5E5B79-B15B-428D-9B5F-497D830E747F}" type="presParOf" srcId="{63FAF86E-6BE8-43E4-9645-0C1E5910C93B}" destId="{EDD83A74-D1B9-461A-9175-DD4E0D4B9BAB}" srcOrd="1" destOrd="0" presId="urn:microsoft.com/office/officeart/2005/8/layout/process4"/>
-    <dgm:cxn modelId="{84A03D57-DB89-4ED3-B5F7-5691ACD5DAD4}" type="presParOf" srcId="{63FAF86E-6BE8-43E4-9645-0C1E5910C93B}" destId="{F0B947DD-692C-4140-8E8C-DDE0B1957491}" srcOrd="2" destOrd="0" presId="urn:microsoft.com/office/officeart/2005/8/layout/process4"/>
-    <dgm:cxn modelId="{7C45E656-6D10-49B2-B2F9-AD205D3218BC}" type="presParOf" srcId="{F0B947DD-692C-4140-8E8C-DDE0B1957491}" destId="{A63A9509-88F8-48ED-A09C-83B575D84D98}" srcOrd="0" destOrd="0" presId="urn:microsoft.com/office/officeart/2005/8/layout/process4"/>
-    <dgm:cxn modelId="{4D47973F-F1C8-4D91-97F1-6D0FF72C32A1}" type="presParOf" srcId="{F0B947DD-692C-4140-8E8C-DDE0B1957491}" destId="{DEC82F18-8156-4469-8163-30077F794BCE}" srcOrd="1" destOrd="0" presId="urn:microsoft.com/office/officeart/2005/8/layout/process4"/>
-    <dgm:cxn modelId="{11FFFB65-B4AA-4202-A574-E16C023EB9A3}" type="presParOf" srcId="{E97FD4C3-FE9A-4DBF-8C3B-DBE9E1E5CA3C}" destId="{A310659A-B0EE-4091-B34C-D91623AF6550}" srcOrd="3" destOrd="0" presId="urn:microsoft.com/office/officeart/2005/8/layout/process4"/>
-    <dgm:cxn modelId="{7E9F8129-672B-4D56-9D99-B03C70B2F036}" type="presParOf" srcId="{E97FD4C3-FE9A-4DBF-8C3B-DBE9E1E5CA3C}" destId="{89341C52-A957-4DE3-996C-885E3E4D7FE3}" srcOrd="4" destOrd="0" presId="urn:microsoft.com/office/officeart/2005/8/layout/process4"/>
-    <dgm:cxn modelId="{CF75DC50-A12C-4D79-967A-F87B07617A1F}" type="presParOf" srcId="{89341C52-A957-4DE3-996C-885E3E4D7FE3}" destId="{3B3603DC-F607-43E9-BE58-A8FE5B317A99}" srcOrd="0" destOrd="0" presId="urn:microsoft.com/office/officeart/2005/8/layout/process4"/>
-    <dgm:cxn modelId="{EC64DEAF-9259-4265-83BB-18DF035A3FB2}" type="presParOf" srcId="{89341C52-A957-4DE3-996C-885E3E4D7FE3}" destId="{5963C197-C465-4985-891E-B5CA12AEB3A0}" srcOrd="1" destOrd="0" presId="urn:microsoft.com/office/officeart/2005/8/layout/process4"/>
-    <dgm:cxn modelId="{5DD3E91F-9486-449A-B1A2-25A05AF112A3}" type="presParOf" srcId="{89341C52-A957-4DE3-996C-885E3E4D7FE3}" destId="{90B69BAD-5626-4F28-9416-EF273DB5449B}" srcOrd="2" destOrd="0" presId="urn:microsoft.com/office/officeart/2005/8/layout/process4"/>
-    <dgm:cxn modelId="{C0FABF2D-4F6F-43F1-9A19-D0E7C27F1A9B}" type="presParOf" srcId="{90B69BAD-5626-4F28-9416-EF273DB5449B}" destId="{12EAA1EF-9E85-4925-A14C-32CD573D829A}" srcOrd="0" destOrd="0" presId="urn:microsoft.com/office/officeart/2005/8/layout/process4"/>
-    <dgm:cxn modelId="{E8E62118-25E1-49E7-BC95-47A2B53AAFCE}" type="presParOf" srcId="{90B69BAD-5626-4F28-9416-EF273DB5449B}" destId="{8F483AEF-25F9-48F6-93FE-674A474B5B42}" srcOrd="1" destOrd="0" presId="urn:microsoft.com/office/officeart/2005/8/layout/process4"/>
-    <dgm:cxn modelId="{94A346FA-3A72-41B0-BB6A-1E38822EC834}" type="presParOf" srcId="{90B69BAD-5626-4F28-9416-EF273DB5449B}" destId="{C7650335-E9D4-4C66-8A87-8BC7E93E5F5F}" srcOrd="2" destOrd="0" presId="urn:microsoft.com/office/officeart/2005/8/layout/process4"/>
-    <dgm:cxn modelId="{408899B2-94AA-44D9-8267-9838292081A7}" type="presParOf" srcId="{E97FD4C3-FE9A-4DBF-8C3B-DBE9E1E5CA3C}" destId="{B95CCB43-6706-4A7B-A651-1068EF64867C}" srcOrd="5" destOrd="0" presId="urn:microsoft.com/office/officeart/2005/8/layout/process4"/>
-    <dgm:cxn modelId="{A1251CC6-455C-4B27-898A-5B2F82EB2A8F}" type="presParOf" srcId="{E97FD4C3-FE9A-4DBF-8C3B-DBE9E1E5CA3C}" destId="{F1DEF8CB-F327-439E-9E09-B5C190F213C7}" srcOrd="6" destOrd="0" presId="urn:microsoft.com/office/officeart/2005/8/layout/process4"/>
-    <dgm:cxn modelId="{999E17F7-2AFD-4210-BBCC-95F0EC1905C8}" type="presParOf" srcId="{F1DEF8CB-F327-439E-9E09-B5C190F213C7}" destId="{9AC47CEA-75AD-4115-96FB-53A072CE338C}" srcOrd="0" destOrd="0" presId="urn:microsoft.com/office/officeart/2005/8/layout/process4"/>
-    <dgm:cxn modelId="{5FB133E5-5EED-42E9-AC26-60FDF9443838}" type="presParOf" srcId="{F1DEF8CB-F327-439E-9E09-B5C190F213C7}" destId="{D0BDAE9C-BC85-415A-8584-6A2A667C8717}" srcOrd="1" destOrd="0" presId="urn:microsoft.com/office/officeart/2005/8/layout/process4"/>
-    <dgm:cxn modelId="{ED7FFC74-9686-4642-AF0E-1BD81013B826}" type="presParOf" srcId="{F1DEF8CB-F327-439E-9E09-B5C190F213C7}" destId="{314A9D05-9E23-40F8-8B36-7C782DFF6364}" srcOrd="2" destOrd="0" presId="urn:microsoft.com/office/officeart/2005/8/layout/process4"/>
-    <dgm:cxn modelId="{B19837EB-CAEF-4418-80A1-6E13A688DF6C}" type="presParOf" srcId="{314A9D05-9E23-40F8-8B36-7C782DFF6364}" destId="{A0DD402C-EC5D-45AF-AF51-7ABF644E7E0A}" srcOrd="0" destOrd="0" presId="urn:microsoft.com/office/officeart/2005/8/layout/process4"/>
-    <dgm:cxn modelId="{897D8838-55C3-4AE7-B07F-E29FF93AA043}" type="presParOf" srcId="{314A9D05-9E23-40F8-8B36-7C782DFF6364}" destId="{57549C93-3341-4939-8425-E6901F2D1E72}" srcOrd="1" destOrd="0" presId="urn:microsoft.com/office/officeart/2005/8/layout/process4"/>
+    <dgm:cxn modelId="{A49DDA45-16CB-4ED1-ABB3-9BAE82D4F5BC}" type="presParOf" srcId="{E97FD4C3-FE9A-4DBF-8C3B-DBE9E1E5CA3C}" destId="{C5014522-159F-41B2-A664-0104672D8712}" srcOrd="0" destOrd="0" presId="urn:microsoft.com/office/officeart/2005/8/layout/process4"/>
+    <dgm:cxn modelId="{EF3A008F-1CDD-428B-BD08-193D52D81E79}" type="presParOf" srcId="{C5014522-159F-41B2-A664-0104672D8712}" destId="{A6258F7C-E7DC-4AEF-B98C-8269554C2D68}" srcOrd="0" destOrd="0" presId="urn:microsoft.com/office/officeart/2005/8/layout/process4"/>
+    <dgm:cxn modelId="{F1CE8560-00DF-44F3-BA3F-3102565D00FC}" type="presParOf" srcId="{E97FD4C3-FE9A-4DBF-8C3B-DBE9E1E5CA3C}" destId="{57611729-93E9-4AF3-9B9C-45CA1161D578}" srcOrd="1" destOrd="0" presId="urn:microsoft.com/office/officeart/2005/8/layout/process4"/>
+    <dgm:cxn modelId="{2A14D911-02E0-40E1-B55E-B65FFF0BF264}" type="presParOf" srcId="{E97FD4C3-FE9A-4DBF-8C3B-DBE9E1E5CA3C}" destId="{63FAF86E-6BE8-43E4-9645-0C1E5910C93B}" srcOrd="2" destOrd="0" presId="urn:microsoft.com/office/officeart/2005/8/layout/process4"/>
+    <dgm:cxn modelId="{A0F78964-B34A-4D3F-960A-A7D56F7F9562}" type="presParOf" srcId="{63FAF86E-6BE8-43E4-9645-0C1E5910C93B}" destId="{A421F482-7F4A-41D0-B067-12692ABF4E57}" srcOrd="0" destOrd="0" presId="urn:microsoft.com/office/officeart/2005/8/layout/process4"/>
+    <dgm:cxn modelId="{77770644-A887-48A7-87DB-4B623A8F4C4D}" type="presParOf" srcId="{63FAF86E-6BE8-43E4-9645-0C1E5910C93B}" destId="{EDD83A74-D1B9-461A-9175-DD4E0D4B9BAB}" srcOrd="1" destOrd="0" presId="urn:microsoft.com/office/officeart/2005/8/layout/process4"/>
+    <dgm:cxn modelId="{710C2B87-9460-4CD7-A499-EC3FADAAFC5C}" type="presParOf" srcId="{63FAF86E-6BE8-43E4-9645-0C1E5910C93B}" destId="{F0B947DD-692C-4140-8E8C-DDE0B1957491}" srcOrd="2" destOrd="0" presId="urn:microsoft.com/office/officeart/2005/8/layout/process4"/>
+    <dgm:cxn modelId="{8A6CAD39-C78A-4568-ACD1-E0C3D4D697D1}" type="presParOf" srcId="{F0B947DD-692C-4140-8E8C-DDE0B1957491}" destId="{A63A9509-88F8-48ED-A09C-83B575D84D98}" srcOrd="0" destOrd="0" presId="urn:microsoft.com/office/officeart/2005/8/layout/process4"/>
+    <dgm:cxn modelId="{2812FCBF-64D3-461B-9444-94E347C3DED1}" type="presParOf" srcId="{F0B947DD-692C-4140-8E8C-DDE0B1957491}" destId="{DEC82F18-8156-4469-8163-30077F794BCE}" srcOrd="1" destOrd="0" presId="urn:microsoft.com/office/officeart/2005/8/layout/process4"/>
+    <dgm:cxn modelId="{85D09A08-ED27-427A-81AF-51F21425A922}" type="presParOf" srcId="{E97FD4C3-FE9A-4DBF-8C3B-DBE9E1E5CA3C}" destId="{A310659A-B0EE-4091-B34C-D91623AF6550}" srcOrd="3" destOrd="0" presId="urn:microsoft.com/office/officeart/2005/8/layout/process4"/>
+    <dgm:cxn modelId="{F029962D-94B4-4A33-B3A3-B45E164F131F}" type="presParOf" srcId="{E97FD4C3-FE9A-4DBF-8C3B-DBE9E1E5CA3C}" destId="{89341C52-A957-4DE3-996C-885E3E4D7FE3}" srcOrd="4" destOrd="0" presId="urn:microsoft.com/office/officeart/2005/8/layout/process4"/>
+    <dgm:cxn modelId="{1359A8B6-DF5B-4CD6-B80B-AC5B5B24E66C}" type="presParOf" srcId="{89341C52-A957-4DE3-996C-885E3E4D7FE3}" destId="{3B3603DC-F607-43E9-BE58-A8FE5B317A99}" srcOrd="0" destOrd="0" presId="urn:microsoft.com/office/officeart/2005/8/layout/process4"/>
+    <dgm:cxn modelId="{F4BC639F-BFAD-477D-A44F-D7BF950DFEA4}" type="presParOf" srcId="{89341C52-A957-4DE3-996C-885E3E4D7FE3}" destId="{5963C197-C465-4985-891E-B5CA12AEB3A0}" srcOrd="1" destOrd="0" presId="urn:microsoft.com/office/officeart/2005/8/layout/process4"/>
+    <dgm:cxn modelId="{A5D2BA50-D292-41E6-B4D8-A3739EFD6B98}" type="presParOf" srcId="{89341C52-A957-4DE3-996C-885E3E4D7FE3}" destId="{90B69BAD-5626-4F28-9416-EF273DB5449B}" srcOrd="2" destOrd="0" presId="urn:microsoft.com/office/officeart/2005/8/layout/process4"/>
+    <dgm:cxn modelId="{04A71C40-7BDC-417C-83B7-0074848B4A18}" type="presParOf" srcId="{90B69BAD-5626-4F28-9416-EF273DB5449B}" destId="{12EAA1EF-9E85-4925-A14C-32CD573D829A}" srcOrd="0" destOrd="0" presId="urn:microsoft.com/office/officeart/2005/8/layout/process4"/>
+    <dgm:cxn modelId="{0DDE82B1-46FB-4CE2-B1DE-770F299B138A}" type="presParOf" srcId="{90B69BAD-5626-4F28-9416-EF273DB5449B}" destId="{8F483AEF-25F9-48F6-93FE-674A474B5B42}" srcOrd="1" destOrd="0" presId="urn:microsoft.com/office/officeart/2005/8/layout/process4"/>
+    <dgm:cxn modelId="{A82DDF92-1AB3-4E4A-9341-732AD0AA97CB}" type="presParOf" srcId="{90B69BAD-5626-4F28-9416-EF273DB5449B}" destId="{C7650335-E9D4-4C66-8A87-8BC7E93E5F5F}" srcOrd="2" destOrd="0" presId="urn:microsoft.com/office/officeart/2005/8/layout/process4"/>
+    <dgm:cxn modelId="{C3FF9A89-031A-4D1D-8A1A-0F1A17BAC922}" type="presParOf" srcId="{E97FD4C3-FE9A-4DBF-8C3B-DBE9E1E5CA3C}" destId="{B95CCB43-6706-4A7B-A651-1068EF64867C}" srcOrd="5" destOrd="0" presId="urn:microsoft.com/office/officeart/2005/8/layout/process4"/>
+    <dgm:cxn modelId="{9C589FFB-9ACF-483B-81A8-02ED21464B9A}" type="presParOf" srcId="{E97FD4C3-FE9A-4DBF-8C3B-DBE9E1E5CA3C}" destId="{F1DEF8CB-F327-439E-9E09-B5C190F213C7}" srcOrd="6" destOrd="0" presId="urn:microsoft.com/office/officeart/2005/8/layout/process4"/>
+    <dgm:cxn modelId="{77F2E929-EB3B-4DB5-A7BE-BD2D3CC17C46}" type="presParOf" srcId="{F1DEF8CB-F327-439E-9E09-B5C190F213C7}" destId="{9AC47CEA-75AD-4115-96FB-53A072CE338C}" srcOrd="0" destOrd="0" presId="urn:microsoft.com/office/officeart/2005/8/layout/process4"/>
+    <dgm:cxn modelId="{47C10C7F-8113-4197-83CC-3C88D998325D}" type="presParOf" srcId="{F1DEF8CB-F327-439E-9E09-B5C190F213C7}" destId="{D0BDAE9C-BC85-415A-8584-6A2A667C8717}" srcOrd="1" destOrd="0" presId="urn:microsoft.com/office/officeart/2005/8/layout/process4"/>
+    <dgm:cxn modelId="{9B838712-D415-43E5-9370-A38C01FE3B6F}" type="presParOf" srcId="{F1DEF8CB-F327-439E-9E09-B5C190F213C7}" destId="{314A9D05-9E23-40F8-8B36-7C782DFF6364}" srcOrd="2" destOrd="0" presId="urn:microsoft.com/office/officeart/2005/8/layout/process4"/>
+    <dgm:cxn modelId="{3958BCAC-26A3-4604-94B8-170CF8B7B311}" type="presParOf" srcId="{314A9D05-9E23-40F8-8B36-7C782DFF6364}" destId="{A0DD402C-EC5D-45AF-AF51-7ABF644E7E0A}" srcOrd="0" destOrd="0" presId="urn:microsoft.com/office/officeart/2005/8/layout/process4"/>
+    <dgm:cxn modelId="{CD722A88-7843-430F-AE2A-75EE8C72508E}" type="presParOf" srcId="{314A9D05-9E23-40F8-8B36-7C782DFF6364}" destId="{57549C93-3341-4939-8425-E6901F2D1E72}" srcOrd="1" destOrd="0" presId="urn:microsoft.com/office/officeart/2005/8/layout/process4"/>
   </dgm:cxnLst>
   <dgm:bg/>
   <dgm:whole/>
   <dgm:extLst>
     <a:ext uri="http://schemas.microsoft.com/office/drawing/2008/diagram">
-      <dsp:dataModelExt xmlns:dsp="http://schemas.microsoft.com/office/drawing/2008/diagram" relId="rId28" minVer="http://schemas.openxmlformats.org/drawingml/2006/diagram"/>
+      <dsp:dataModelExt xmlns:dsp="http://schemas.microsoft.com/office/drawing/2008/diagram" relId="rId30" minVer="http://schemas.openxmlformats.org/drawingml/2006/diagram"/>
     </a:ext>
   </dgm:extLst>
 </dgm:dataModel>
@@ -34117,7 +35174,7 @@
 </file>
 
 <file path=customXml/itemProps1.xml><?xml version="1.0" encoding="utf-8"?>
-<ds:datastoreItem xmlns:ds="http://schemas.openxmlformats.org/officeDocument/2006/customXml" ds:itemID="{C615F622-21B3-4DAC-AC07-0EC10B3DFE1E}">
+<ds:datastoreItem xmlns:ds="http://schemas.openxmlformats.org/officeDocument/2006/customXml" ds:itemID="{91236A31-795B-419D-B550-E8C7E47DCBFE}">
   <ds:schemaRefs>
     <ds:schemaRef ds:uri="http://schemas.openxmlformats.org/officeDocument/2006/bibliography"/>
   </ds:schemaRefs>

</xml_diff>